<commit_message>
new cv and pdf
</commit_message>
<xml_diff>
--- a/cv.docx
+++ b/cv.docx
@@ -9,54 +9,140 @@
         <w:jc w:val="center"/>
         <w:rPr>
           <w:rFonts w:ascii="Bembo" w:hAnsi="Bembo"/>
-        </w:rPr>
-      </w:pPr>
-      <w:r>
-        <w:rPr>
-          <w:rFonts w:ascii="Bembo" w:hAnsi="Bembo"/>
+          <w:u w:val="none"/>
+        </w:rPr>
+      </w:pPr>
+      <w:r>
+        <w:rPr>
+          <w:rFonts w:ascii="Bembo" w:hAnsi="Bembo"/>
+          <w:u w:val="none"/>
+        </w:rPr>
+        <w:fldChar w:fldCharType="begin"/>
+      </w:r>
+      <w:r>
+        <w:rPr>
+          <w:rFonts w:ascii="Bembo" w:hAnsi="Bembo"/>
+          <w:u w:val="none"/>
+        </w:rPr>
+        <w:instrText xml:space="preserve"> HYPERLINK "https://amaze2.github.io/" </w:instrText>
+      </w:r>
+      <w:r>
+        <w:rPr>
+          <w:rFonts w:ascii="Bembo" w:hAnsi="Bembo"/>
+          <w:u w:val="none"/>
+        </w:rPr>
+        <w:fldChar w:fldCharType="separate"/>
+      </w:r>
+      <w:r>
+        <w:rPr>
+          <w:rStyle w:val="Hyperlink"/>
+          <w:rFonts w:ascii="Bembo" w:hAnsi="Bembo"/>
+          <w:u w:val="none"/>
         </w:rPr>
         <w:t>Adam Mazel</w:t>
       </w:r>
-    </w:p>
-    <w:p>
-      <w:pPr>
-        <w:pStyle w:val="Title"/>
+      <w:r>
+        <w:rPr>
+          <w:rStyle w:val="Hyperlink"/>
+          <w:rFonts w:ascii="Bembo" w:hAnsi="Bembo"/>
+          <w:u w:val="none"/>
+        </w:rPr>
+        <w:fldChar w:fldCharType="end"/>
+      </w:r>
+    </w:p>
+    <w:p>
+      <w:pPr>
+        <w:pStyle w:val="Subtitle"/>
+        <w:jc w:val="center"/>
+        <w:rPr>
+          <w:rFonts w:ascii="Bembo" w:hAnsi="Bembo"/>
+        </w:rPr>
+      </w:pPr>
+      <w:r>
+        <w:rPr>
+          <w:rFonts w:ascii="Bembo" w:hAnsi="Bembo"/>
+        </w:rPr>
+        <w:t>June 2023</w:t>
+      </w:r>
+    </w:p>
+    <w:p>
+      <w:pPr>
+        <w:rPr>
+          <w:rFonts w:ascii="Bembo" w:hAnsi="Bembo"/>
+        </w:rPr>
+      </w:pPr>
+    </w:p>
+    <w:p>
+      <w:pPr>
+        <w:pStyle w:val="Heading1"/>
         <w:ind w:left="0"/>
-        <w:jc w:val="center"/>
-        <w:rPr>
-          <w:rFonts w:ascii="Bembo" w:hAnsi="Bembo"/>
-        </w:rPr>
-      </w:pPr>
-    </w:p>
-    <w:p>
-      <w:pPr>
-        <w:pStyle w:val="Heading1"/>
-        <w:ind w:left="0" w:firstLine="720"/>
-        <w:rPr>
-          <w:rFonts w:ascii="Bembo" w:hAnsi="Bembo"/>
-        </w:rPr>
-      </w:pPr>
-      <w:r>
-        <w:rPr>
-          <w:rFonts w:ascii="Bembo" w:hAnsi="Bembo"/>
-        </w:rPr>
-        <w:t>EMPLOYMENT</w:t>
-      </w:r>
-      <w:r>
-        <w:rPr>
-          <w:rFonts w:ascii="Bembo" w:hAnsi="Bembo"/>
+        <w:rPr>
+          <w:rFonts w:ascii="Bembo" w:hAnsi="Bembo"/>
+          <w:b/>
+          <w:bCs/>
+          <w:i/>
+          <w:iCs/>
+          <w:sz w:val="32"/>
+          <w:szCs w:val="32"/>
+        </w:rPr>
+      </w:pPr>
+      <w:r>
+        <w:rPr>
+          <w:rFonts w:ascii="Bembo" w:hAnsi="Bembo"/>
+          <w:b/>
+          <w:bCs/>
+          <w:i/>
+          <w:iCs/>
+          <w:sz w:val="32"/>
+          <w:szCs w:val="32"/>
+        </w:rPr>
+        <w:t>E</w:t>
+      </w:r>
+      <w:r>
+        <w:rPr>
+          <w:rFonts w:ascii="Bembo" w:hAnsi="Bembo"/>
+          <w:b/>
+          <w:bCs/>
+          <w:i/>
+          <w:iCs/>
+          <w:sz w:val="32"/>
+          <w:szCs w:val="32"/>
+        </w:rPr>
+        <w:t>mployment</w:t>
+      </w:r>
+      <w:r>
+        <w:rPr>
+          <w:rFonts w:ascii="Bembo" w:hAnsi="Bembo"/>
+          <w:b/>
+          <w:bCs/>
+          <w:i/>
+          <w:iCs/>
+          <w:sz w:val="32"/>
+          <w:szCs w:val="32"/>
         </w:rPr>
         <w:t xml:space="preserve"> </w:t>
       </w:r>
       <w:r>
         <w:rPr>
           <w:rFonts w:ascii="Bembo" w:hAnsi="Bembo"/>
+          <w:b/>
+          <w:bCs/>
+          <w:i/>
+          <w:iCs/>
+          <w:sz w:val="32"/>
+          <w:szCs w:val="32"/>
         </w:rPr>
         <w:t>(selection)</w:t>
       </w:r>
       <w:r>
         <w:rPr>
           <w:rFonts w:ascii="Bembo" w:hAnsi="Bembo"/>
+          <w:b/>
+          <w:bCs/>
+          <w:i/>
+          <w:iCs/>
+          <w:sz w:val="32"/>
+          <w:szCs w:val="32"/>
         </w:rPr>
         <w:tab/>
       </w:r>
@@ -64,7 +150,6 @@
     <w:p>
       <w:pPr>
         <w:pStyle w:val="Heading2"/>
-        <w:ind w:left="1440"/>
         <w:rPr>
           <w:rFonts w:ascii="Bembo" w:hAnsi="Bembo"/>
         </w:rPr>
@@ -100,18 +185,6 @@
           <w:rFonts w:ascii="Bembo" w:hAnsi="Bembo"/>
         </w:rPr>
       </w:pPr>
-      <w:r>
-        <w:rPr>
-          <w:rFonts w:ascii="Bembo" w:hAnsi="Bembo"/>
-        </w:rPr>
-        <w:tab/>
-      </w:r>
-      <w:r>
-        <w:rPr>
-          <w:rFonts w:ascii="Bembo" w:hAnsi="Bembo"/>
-        </w:rPr>
-        <w:tab/>
-      </w:r>
       <w:r>
         <w:rPr>
           <w:rFonts w:ascii="Bembo" w:hAnsi="Bembo"/>
@@ -128,7 +201,7 @@
     </w:p>
     <w:p>
       <w:pPr>
-        <w:ind w:left="2160" w:firstLine="720"/>
+        <w:ind w:left="720" w:firstLine="720"/>
         <w:rPr>
           <w:rFonts w:ascii="Bembo" w:hAnsi="Bembo"/>
         </w:rPr>
@@ -159,15 +232,28 @@
           <w:ilvl w:val="0"/>
           <w:numId w:val="5"/>
         </w:numPr>
-        <w:rPr>
-          <w:rFonts w:ascii="Bembo" w:hAnsi="Bembo"/>
-        </w:rPr>
-      </w:pPr>
-      <w:r>
-        <w:rPr>
-          <w:rFonts w:ascii="Bembo" w:hAnsi="Bembo"/>
-        </w:rPr>
-        <w:t>Contributed to and developed library’s digital publishing service</w:t>
+        <w:ind w:left="1800"/>
+        <w:rPr>
+          <w:rFonts w:ascii="Bembo" w:hAnsi="Bembo"/>
+        </w:rPr>
+      </w:pPr>
+      <w:r>
+        <w:rPr>
+          <w:rFonts w:ascii="Bembo" w:hAnsi="Bembo"/>
+        </w:rPr>
+        <w:t xml:space="preserve">Contribute to </w:t>
+      </w:r>
+      <w:r>
+        <w:rPr>
+          <w:rFonts w:ascii="Bembo" w:hAnsi="Bembo"/>
+        </w:rPr>
+        <w:t>IU L</w:t>
+      </w:r>
+      <w:r>
+        <w:rPr>
+          <w:rFonts w:ascii="Bembo" w:hAnsi="Bembo"/>
+        </w:rPr>
+        <w:t>ibrary’s digital publishing service</w:t>
       </w:r>
     </w:p>
     <w:p>
@@ -177,6 +263,7 @@
           <w:ilvl w:val="1"/>
           <w:numId w:val="5"/>
         </w:numPr>
+        <w:ind w:left="2520"/>
         <w:rPr>
           <w:rFonts w:ascii="Bembo" w:hAnsi="Bembo"/>
         </w:rPr>
@@ -216,52 +303,53 @@
           <w:ilvl w:val="1"/>
           <w:numId w:val="5"/>
         </w:numPr>
-        <w:rPr>
-          <w:rFonts w:ascii="Bembo" w:hAnsi="Bembo"/>
-        </w:rPr>
-      </w:pPr>
-      <w:r>
-        <w:rPr>
-          <w:rFonts w:ascii="Bembo" w:hAnsi="Bembo"/>
-        </w:rPr>
-        <w:t xml:space="preserve">Created </w:t>
-      </w:r>
-      <w:r>
-        <w:rPr>
-          <w:rFonts w:ascii="Bembo" w:hAnsi="Bembo"/>
-        </w:rPr>
-        <w:t>g</w:t>
-      </w:r>
-      <w:r>
-        <w:rPr>
-          <w:rFonts w:ascii="Bembo" w:hAnsi="Bembo"/>
-        </w:rPr>
-        <w:t xml:space="preserve">uide to </w:t>
-      </w:r>
-      <w:r>
-        <w:rPr>
-          <w:rFonts w:ascii="Bembo" w:hAnsi="Bembo"/>
-        </w:rPr>
-        <w:t>c</w:t>
-      </w:r>
-      <w:r>
-        <w:rPr>
-          <w:rFonts w:ascii="Bembo" w:hAnsi="Bembo"/>
-        </w:rPr>
-        <w:t xml:space="preserve">omputational </w:t>
-      </w:r>
-      <w:r>
-        <w:rPr>
-          <w:rFonts w:ascii="Bembo" w:hAnsi="Bembo"/>
-        </w:rPr>
-        <w:t>p</w:t>
-      </w:r>
-      <w:r>
-        <w:rPr>
-          <w:rFonts w:ascii="Bembo" w:hAnsi="Bembo"/>
-        </w:rPr>
-        <w:t>ublishing</w:t>
-      </w:r>
+        <w:ind w:left="2520"/>
+        <w:rPr>
+          <w:rFonts w:ascii="Bembo" w:hAnsi="Bembo"/>
+        </w:rPr>
+      </w:pPr>
+      <w:r>
+        <w:rPr>
+          <w:rFonts w:ascii="Bembo" w:hAnsi="Bembo"/>
+        </w:rPr>
+        <w:t>Support IU</w:t>
+      </w:r>
+      <w:r>
+        <w:rPr>
+          <w:rFonts w:ascii="Bembo" w:hAnsi="Bembo"/>
+        </w:rPr>
+        <w:t xml:space="preserve"> </w:t>
+      </w:r>
+      <w:hyperlink r:id="rId9" w:history="1">
+        <w:r>
+          <w:rPr>
+            <w:rStyle w:val="Hyperlink"/>
+            <w:rFonts w:ascii="Bembo" w:hAnsi="Bembo"/>
+          </w:rPr>
+          <w:t>c</w:t>
+        </w:r>
+        <w:r>
+          <w:rPr>
+            <w:rStyle w:val="Hyperlink"/>
+            <w:rFonts w:ascii="Bembo" w:hAnsi="Bembo"/>
+          </w:rPr>
+          <w:t xml:space="preserve">omputational </w:t>
+        </w:r>
+        <w:r>
+          <w:rPr>
+            <w:rStyle w:val="Hyperlink"/>
+            <w:rFonts w:ascii="Bembo" w:hAnsi="Bembo"/>
+          </w:rPr>
+          <w:t>p</w:t>
+        </w:r>
+        <w:r>
+          <w:rPr>
+            <w:rStyle w:val="Hyperlink"/>
+            <w:rFonts w:ascii="Bembo" w:hAnsi="Bembo"/>
+          </w:rPr>
+          <w:t>ublishing</w:t>
+        </w:r>
+      </w:hyperlink>
     </w:p>
     <w:p>
       <w:pPr>
@@ -270,28 +358,32 @@
           <w:ilvl w:val="1"/>
           <w:numId w:val="5"/>
         </w:numPr>
-        <w:rPr>
-          <w:rFonts w:ascii="Bembo" w:hAnsi="Bembo"/>
-        </w:rPr>
-      </w:pPr>
-      <w:r>
-        <w:rPr>
-          <w:rFonts w:ascii="Bembo" w:hAnsi="Bembo"/>
-        </w:rPr>
-        <w:t xml:space="preserve">Provided digital publishing expertise for Course Materials Fellowship Program </w:t>
-      </w:r>
-      <w:r>
-        <w:rPr>
-          <w:rFonts w:ascii="Bembo" w:hAnsi="Bembo"/>
-        </w:rPr>
-        <w:t>p</w:t>
-      </w:r>
-      <w:r>
-        <w:rPr>
-          <w:rFonts w:ascii="Bembo" w:hAnsi="Bembo"/>
-        </w:rPr>
-        <w:t>rojects</w:t>
-      </w:r>
+        <w:ind w:left="2520"/>
+        <w:rPr>
+          <w:rFonts w:ascii="Bembo" w:hAnsi="Bembo"/>
+        </w:rPr>
+      </w:pPr>
+      <w:r>
+        <w:rPr>
+          <w:rFonts w:ascii="Bembo" w:hAnsi="Bembo"/>
+        </w:rPr>
+        <w:t>Consult for</w:t>
+      </w:r>
+      <w:r>
+        <w:rPr>
+          <w:rFonts w:ascii="Bembo" w:hAnsi="Bembo"/>
+        </w:rPr>
+        <w:t xml:space="preserve"> </w:t>
+      </w:r>
+      <w:hyperlink r:id="rId10" w:history="1">
+        <w:r>
+          <w:rPr>
+            <w:rStyle w:val="Hyperlink"/>
+            <w:rFonts w:ascii="Bembo" w:hAnsi="Bembo"/>
+          </w:rPr>
+          <w:t>Course Materials Fellowship Program</w:t>
+        </w:r>
+      </w:hyperlink>
     </w:p>
     <w:p>
       <w:pPr>
@@ -300,15 +392,28 @@
           <w:ilvl w:val="0"/>
           <w:numId w:val="5"/>
         </w:numPr>
-        <w:rPr>
-          <w:rFonts w:ascii="Bembo" w:hAnsi="Bembo"/>
-        </w:rPr>
-      </w:pPr>
-      <w:r>
-        <w:rPr>
-          <w:rFonts w:ascii="Bembo" w:hAnsi="Bembo"/>
-        </w:rPr>
-        <w:t>Co-planning IU Libraries Open Access Week 2023</w:t>
+        <w:ind w:left="1800"/>
+        <w:rPr>
+          <w:rFonts w:ascii="Bembo" w:hAnsi="Bembo"/>
+        </w:rPr>
+      </w:pPr>
+      <w:r>
+        <w:rPr>
+          <w:rFonts w:ascii="Bembo" w:hAnsi="Bembo"/>
+        </w:rPr>
+        <w:t>Co-plan IU Libraries</w:t>
+      </w:r>
+      <w:r>
+        <w:rPr>
+          <w:rFonts w:ascii="Bembo" w:hAnsi="Bembo"/>
+        </w:rPr>
+        <w:t>’</w:t>
+      </w:r>
+      <w:r>
+        <w:rPr>
+          <w:rFonts w:ascii="Bembo" w:hAnsi="Bembo"/>
+        </w:rPr>
+        <w:t xml:space="preserve"> Open Access Week 2023</w:t>
       </w:r>
     </w:p>
     <w:p>
@@ -318,6 +423,7 @@
           <w:ilvl w:val="0"/>
           <w:numId w:val="5"/>
         </w:numPr>
+        <w:ind w:left="1800"/>
         <w:rPr>
           <w:rFonts w:ascii="Bembo" w:hAnsi="Bembo"/>
         </w:rPr>
@@ -334,7 +440,7 @@
         </w:rPr>
         <w:t xml:space="preserve"> for </w:t>
       </w:r>
-      <w:hyperlink r:id="rId9" w:history="1">
+      <w:hyperlink r:id="rId11" w:history="1">
         <w:r>
           <w:rPr>
             <w:rStyle w:val="Hyperlink"/>
@@ -354,6 +460,31 @@
     <w:p>
       <w:pPr>
         <w:pStyle w:val="Heading2"/>
+        <w:rPr>
+          <w:rFonts w:ascii="Bembo" w:hAnsi="Bembo"/>
+        </w:rPr>
+      </w:pPr>
+      <w:r>
+        <w:rPr>
+          <w:rFonts w:ascii="Bembo" w:hAnsi="Bembo"/>
+        </w:rPr>
+        <w:t>2019–22</w:t>
+      </w:r>
+      <w:r>
+        <w:rPr>
+          <w:rFonts w:ascii="Bembo" w:hAnsi="Bembo"/>
+        </w:rPr>
+        <w:tab/>
+      </w:r>
+      <w:r>
+        <w:rPr>
+          <w:rFonts w:ascii="Bembo" w:hAnsi="Bembo"/>
+        </w:rPr>
+        <w:t>Digital Scholarship and Instruction Librarian</w:t>
+      </w:r>
+    </w:p>
+    <w:p>
+      <w:pPr>
         <w:ind w:left="720" w:firstLine="720"/>
         <w:rPr>
           <w:rFonts w:ascii="Bembo" w:hAnsi="Bembo"/>
@@ -363,33 +494,12 @@
         <w:rPr>
           <w:rFonts w:ascii="Bembo" w:hAnsi="Bembo"/>
         </w:rPr>
-        <w:t>2019–22</w:t>
-      </w:r>
-      <w:r>
-        <w:rPr>
-          <w:rFonts w:ascii="Bembo" w:hAnsi="Bembo"/>
-        </w:rPr>
-        <w:tab/>
-        <w:t>Digital Scholarship and Instruction Librarian</w:t>
-      </w:r>
-    </w:p>
-    <w:p>
-      <w:pPr>
-        <w:ind w:left="2160" w:firstLine="720"/>
-        <w:rPr>
-          <w:rFonts w:ascii="Bembo" w:hAnsi="Bembo"/>
-        </w:rPr>
-      </w:pPr>
-      <w:r>
-        <w:rPr>
-          <w:rFonts w:ascii="Bembo" w:hAnsi="Bembo"/>
-        </w:rPr>
         <w:t>(Assistant Librarian)</w:t>
       </w:r>
     </w:p>
     <w:p>
       <w:pPr>
-        <w:ind w:left="2160" w:firstLine="720"/>
+        <w:ind w:left="720" w:firstLine="720"/>
         <w:rPr>
           <w:rFonts w:ascii="Bembo" w:hAnsi="Bembo"/>
         </w:rPr>
@@ -414,15 +524,28 @@
           <w:ilvl w:val="0"/>
           <w:numId w:val="6"/>
         </w:numPr>
-        <w:rPr>
-          <w:rFonts w:ascii="Bembo" w:hAnsi="Bembo"/>
-        </w:rPr>
-      </w:pPr>
-      <w:r>
-        <w:rPr>
-          <w:rFonts w:ascii="Bembo" w:hAnsi="Bembo"/>
-        </w:rPr>
-        <w:t>Contributed to and developed library’s digital scholarship (DS) service, including:</w:t>
+        <w:ind w:left="1800"/>
+        <w:rPr>
+          <w:rFonts w:ascii="Bembo" w:hAnsi="Bembo"/>
+        </w:rPr>
+      </w:pPr>
+      <w:r>
+        <w:rPr>
+          <w:rFonts w:ascii="Bembo" w:hAnsi="Bembo"/>
+        </w:rPr>
+        <w:t xml:space="preserve">Contributed to and developed </w:t>
+      </w:r>
+      <w:r>
+        <w:rPr>
+          <w:rFonts w:ascii="Bembo" w:hAnsi="Bembo"/>
+        </w:rPr>
+        <w:t>Schaffer L</w:t>
+      </w:r>
+      <w:r>
+        <w:rPr>
+          <w:rFonts w:ascii="Bembo" w:hAnsi="Bembo"/>
+        </w:rPr>
+        <w:t>ibrary’s digital scholarship (DS) service, including:</w:t>
       </w:r>
     </w:p>
     <w:p>
@@ -432,15 +555,16 @@
           <w:ilvl w:val="1"/>
           <w:numId w:val="6"/>
         </w:numPr>
-        <w:rPr>
-          <w:rFonts w:ascii="Bembo" w:hAnsi="Bembo"/>
-        </w:rPr>
-      </w:pPr>
-      <w:r>
-        <w:rPr>
-          <w:rFonts w:ascii="Bembo" w:hAnsi="Bembo"/>
-        </w:rPr>
-        <w:t>Creating and providing instruction and outreach on DS, such as</w:t>
+        <w:ind w:left="2520"/>
+        <w:rPr>
+          <w:rFonts w:ascii="Bembo" w:hAnsi="Bembo"/>
+        </w:rPr>
+      </w:pPr>
+      <w:r>
+        <w:rPr>
+          <w:rFonts w:ascii="Bembo" w:hAnsi="Bembo"/>
+        </w:rPr>
+        <w:t>DS</w:t>
       </w:r>
       <w:r>
         <w:rPr>
@@ -452,9 +576,27 @@
         <w:rPr>
           <w:rFonts w:ascii="Bembo" w:hAnsi="Bembo"/>
         </w:rPr>
+        <w:t>i</w:t>
+      </w:r>
+      <w:r>
+        <w:rPr>
+          <w:rFonts w:ascii="Bembo" w:hAnsi="Bembo"/>
+        </w:rPr>
+        <w:t>nstruction and outreach, such as</w:t>
+      </w:r>
+      <w:r>
+        <w:rPr>
+          <w:rFonts w:ascii="Bembo" w:hAnsi="Bembo"/>
+        </w:rPr>
+        <w:t xml:space="preserve"> </w:t>
+      </w:r>
+      <w:r>
+        <w:rPr>
+          <w:rFonts w:ascii="Bembo" w:hAnsi="Bembo"/>
+        </w:rPr>
         <w:t xml:space="preserve">creating and serving as lead instructor for Union’s </w:t>
       </w:r>
-      <w:hyperlink r:id="rId10">
+      <w:hyperlink r:id="rId12">
         <w:r>
           <w:rPr>
             <w:rStyle w:val="Hyperlink"/>
@@ -469,7 +611,7 @@
         </w:rPr>
         <w:t xml:space="preserve"> </w:t>
       </w:r>
-      <w:hyperlink r:id="rId11">
+      <w:hyperlink r:id="rId13">
         <w:r>
           <w:rPr>
             <w:rStyle w:val="Hyperlink"/>
@@ -492,15 +634,28 @@
           <w:ilvl w:val="1"/>
           <w:numId w:val="6"/>
         </w:numPr>
-        <w:rPr>
-          <w:rFonts w:ascii="Bembo" w:hAnsi="Bembo"/>
-        </w:rPr>
-      </w:pPr>
-      <w:r>
-        <w:rPr>
-          <w:rFonts w:ascii="Bembo" w:hAnsi="Bembo"/>
-        </w:rPr>
-        <w:t>Managing Bloomberg Terminal service, including five student workers</w:t>
+        <w:ind w:left="2520"/>
+        <w:rPr>
+          <w:rFonts w:ascii="Bembo" w:hAnsi="Bembo"/>
+        </w:rPr>
+      </w:pPr>
+      <w:r>
+        <w:rPr>
+          <w:rFonts w:ascii="Bembo" w:hAnsi="Bembo"/>
+        </w:rPr>
+        <w:t xml:space="preserve">Managing Bloomberg Terminal service, including </w:t>
+      </w:r>
+      <w:r>
+        <w:rPr>
+          <w:rFonts w:ascii="Bembo" w:hAnsi="Bembo"/>
+        </w:rPr>
+        <w:t xml:space="preserve">overseeing </w:t>
+      </w:r>
+      <w:r>
+        <w:rPr>
+          <w:rFonts w:ascii="Bembo" w:hAnsi="Bembo"/>
+        </w:rPr>
+        <w:t>five student workers</w:t>
       </w:r>
     </w:p>
     <w:p>
@@ -510,6 +665,7 @@
           <w:ilvl w:val="1"/>
           <w:numId w:val="6"/>
         </w:numPr>
+        <w:ind w:left="2520"/>
         <w:rPr>
           <w:rFonts w:ascii="Bembo" w:hAnsi="Bembo"/>
         </w:rPr>
@@ -520,13 +676,27 @@
         </w:rPr>
         <w:t xml:space="preserve">Writing and designing </w:t>
       </w:r>
-      <w:hyperlink r:id="rId12">
+      <w:hyperlink r:id="rId14">
         <w:r>
           <w:rPr>
             <w:rStyle w:val="Hyperlink"/>
             <w:rFonts w:ascii="Bembo" w:hAnsi="Bembo"/>
           </w:rPr>
-          <w:t>library’s DS website</w:t>
+          <w:t xml:space="preserve">Schaffer’s </w:t>
+        </w:r>
+        <w:r>
+          <w:rPr>
+            <w:rStyle w:val="Hyperlink"/>
+            <w:rFonts w:ascii="Bembo" w:hAnsi="Bembo"/>
+          </w:rPr>
+          <w:t>D</w:t>
+        </w:r>
+        <w:r>
+          <w:rPr>
+            <w:rStyle w:val="Hyperlink"/>
+            <w:rFonts w:ascii="Bembo" w:hAnsi="Bembo"/>
+          </w:rPr>
+          <w:t>S website</w:t>
         </w:r>
       </w:hyperlink>
     </w:p>
@@ -537,6 +707,7 @@
           <w:ilvl w:val="0"/>
           <w:numId w:val="6"/>
         </w:numPr>
+        <w:ind w:left="1800"/>
         <w:rPr>
           <w:rFonts w:ascii="Bembo" w:hAnsi="Bembo"/>
         </w:rPr>
@@ -555,6 +726,7 @@
           <w:ilvl w:val="1"/>
           <w:numId w:val="6"/>
         </w:numPr>
+        <w:ind w:left="2520"/>
         <w:rPr>
           <w:rFonts w:ascii="Bembo" w:hAnsi="Bembo"/>
         </w:rPr>
@@ -573,15 +745,22 @@
           <w:ilvl w:val="1"/>
           <w:numId w:val="6"/>
         </w:numPr>
-        <w:rPr>
-          <w:rFonts w:ascii="Bembo" w:hAnsi="Bembo"/>
-        </w:rPr>
-      </w:pPr>
-      <w:r>
-        <w:rPr>
-          <w:rFonts w:ascii="Bembo" w:hAnsi="Bembo"/>
-        </w:rPr>
-        <w:t>Creating and delivering presentations on textbook affordability and OER to students, faculty, and administrators</w:t>
+        <w:ind w:left="2520"/>
+        <w:rPr>
+          <w:rFonts w:ascii="Bembo" w:hAnsi="Bembo"/>
+        </w:rPr>
+      </w:pPr>
+      <w:r>
+        <w:rPr>
+          <w:rFonts w:ascii="Bembo" w:hAnsi="Bembo"/>
+        </w:rPr>
+        <w:t>Presenting</w:t>
+      </w:r>
+      <w:r>
+        <w:rPr>
+          <w:rFonts w:ascii="Bembo" w:hAnsi="Bembo"/>
+        </w:rPr>
+        <w:t xml:space="preserve"> on textbook affordability and OER to students, faculty, and administrators</w:t>
       </w:r>
     </w:p>
     <w:p>
@@ -591,6 +770,7 @@
           <w:ilvl w:val="1"/>
           <w:numId w:val="6"/>
         </w:numPr>
+        <w:ind w:left="2520"/>
         <w:rPr>
           <w:rFonts w:ascii="Bembo" w:hAnsi="Bembo"/>
         </w:rPr>
@@ -601,7 +781,7 @@
         </w:rPr>
         <w:t xml:space="preserve">Completing </w:t>
       </w:r>
-      <w:hyperlink r:id="rId13" w:history="1">
+      <w:hyperlink r:id="rId15" w:history="1">
         <w:r>
           <w:rPr>
             <w:rStyle w:val="Hyperlink"/>
@@ -618,6 +798,7 @@
           <w:ilvl w:val="0"/>
           <w:numId w:val="6"/>
         </w:numPr>
+        <w:ind w:left="1800"/>
         <w:rPr>
           <w:rFonts w:ascii="Bembo" w:hAnsi="Bembo"/>
         </w:rPr>
@@ -639,7 +820,6 @@
     <w:p>
       <w:pPr>
         <w:pStyle w:val="Heading2"/>
-        <w:ind w:left="720" w:firstLine="720"/>
         <w:rPr>
           <w:rFonts w:ascii="Bembo" w:hAnsi="Bembo"/>
         </w:rPr>
@@ -660,7 +840,7 @@
     </w:p>
     <w:p>
       <w:pPr>
-        <w:ind w:left="2160" w:firstLine="720"/>
+        <w:ind w:left="720" w:firstLine="720"/>
         <w:rPr>
           <w:rFonts w:ascii="Bembo" w:hAnsi="Bembo"/>
         </w:rPr>
@@ -674,7 +854,7 @@
     </w:p>
     <w:p>
       <w:pPr>
-        <w:ind w:left="2160" w:firstLine="720"/>
+        <w:ind w:left="720" w:firstLine="720"/>
         <w:rPr>
           <w:rFonts w:ascii="Bembo" w:hAnsi="Bembo"/>
         </w:rPr>
@@ -693,43 +873,107 @@
           <w:ilvl w:val="0"/>
           <w:numId w:val="7"/>
         </w:numPr>
-        <w:rPr>
-          <w:rFonts w:ascii="Bembo" w:hAnsi="Bembo"/>
-        </w:rPr>
-      </w:pPr>
-      <w:r>
-        <w:rPr>
-          <w:rFonts w:ascii="Bembo" w:hAnsi="Bembo"/>
-        </w:rPr>
-        <w:t>Created and taught nine introductory and advanced academic writing courses (3/3 course load)</w:t>
-      </w:r>
-    </w:p>
-    <w:p>
-      <w:pPr>
-        <w:rPr>
-          <w:rFonts w:ascii="Bembo" w:hAnsi="Bembo"/>
-        </w:rPr>
-      </w:pPr>
+        <w:ind w:left="1800"/>
+        <w:rPr>
+          <w:rFonts w:ascii="Bembo" w:hAnsi="Bembo"/>
+        </w:rPr>
+      </w:pPr>
+      <w:r>
+        <w:rPr>
+          <w:rFonts w:ascii="Bembo" w:hAnsi="Bembo"/>
+        </w:rPr>
+        <w:t xml:space="preserve">Created and taught introductory and advanced </w:t>
+      </w:r>
+      <w:r>
+        <w:rPr>
+          <w:rFonts w:ascii="Bembo" w:hAnsi="Bembo"/>
+        </w:rPr>
+        <w:t>scholarly</w:t>
+      </w:r>
+      <w:r>
+        <w:rPr>
+          <w:rFonts w:ascii="Bembo" w:hAnsi="Bembo"/>
+        </w:rPr>
+        <w:t xml:space="preserve"> writing courses (3/3 course load)</w:t>
+      </w:r>
     </w:p>
     <w:p>
       <w:pPr>
         <w:pStyle w:val="Heading1"/>
-        <w:ind w:left="0" w:firstLine="720"/>
-        <w:rPr>
-          <w:rFonts w:ascii="Bembo" w:hAnsi="Bembo"/>
-        </w:rPr>
-      </w:pPr>
-      <w:r>
-        <w:rPr>
-          <w:rFonts w:ascii="Bembo" w:hAnsi="Bembo"/>
-        </w:rPr>
-        <w:t xml:space="preserve">EDUCATION </w:t>
+        <w:ind w:left="0"/>
+        <w:rPr>
+          <w:rFonts w:ascii="Bembo" w:hAnsi="Bembo"/>
+        </w:rPr>
+      </w:pPr>
+    </w:p>
+    <w:p>
+      <w:pPr>
+        <w:rPr>
+          <w:rFonts w:ascii="Bembo" w:hAnsi="Bembo"/>
+          <w:b/>
+          <w:bCs/>
+          <w:i/>
+          <w:iCs/>
+          <w:sz w:val="32"/>
+          <w:szCs w:val="32"/>
+        </w:rPr>
+      </w:pPr>
+      <w:r>
+        <w:rPr>
+          <w:rFonts w:ascii="Bembo" w:hAnsi="Bembo"/>
+          <w:b/>
+          <w:bCs/>
+          <w:i/>
+          <w:iCs/>
+          <w:sz w:val="32"/>
+          <w:szCs w:val="32"/>
+        </w:rPr>
+        <w:br w:type="page"/>
+      </w:r>
+    </w:p>
+    <w:p>
+      <w:pPr>
+        <w:pStyle w:val="Heading1"/>
+        <w:ind w:left="0"/>
+        <w:rPr>
+          <w:rFonts w:ascii="Bembo" w:hAnsi="Bembo"/>
+          <w:b/>
+          <w:bCs/>
+          <w:i/>
+          <w:iCs/>
+          <w:sz w:val="32"/>
+          <w:szCs w:val="32"/>
+        </w:rPr>
+      </w:pPr>
+      <w:r>
+        <w:rPr>
+          <w:rFonts w:ascii="Bembo" w:hAnsi="Bembo"/>
+          <w:b/>
+          <w:bCs/>
+          <w:i/>
+          <w:iCs/>
+          <w:sz w:val="32"/>
+          <w:szCs w:val="32"/>
+        </w:rPr>
+        <w:lastRenderedPageBreak/>
+        <w:t>E</w:t>
+      </w:r>
+      <w:r>
+        <w:rPr>
+          <w:rFonts w:ascii="Bembo" w:hAnsi="Bembo"/>
+          <w:b/>
+          <w:bCs/>
+          <w:i/>
+          <w:iCs/>
+          <w:sz w:val="32"/>
+          <w:szCs w:val="32"/>
+        </w:rPr>
+        <w:t>ducation</w:t>
       </w:r>
     </w:p>
     <w:p>
       <w:pPr>
         <w:spacing w:before="60" w:after="60"/>
-        <w:ind w:left="720" w:firstLine="720"/>
         <w:rPr>
           <w:rFonts w:ascii="Bembo" w:hAnsi="Bembo"/>
         </w:rPr>
@@ -751,7 +995,6 @@
     <w:p>
       <w:pPr>
         <w:spacing w:before="60" w:after="60"/>
-        <w:ind w:left="720" w:firstLine="720"/>
         <w:rPr>
           <w:rFonts w:ascii="Bembo" w:hAnsi="Bembo"/>
         </w:rPr>
@@ -773,7 +1016,6 @@
     <w:p>
       <w:pPr>
         <w:spacing w:before="60" w:after="60"/>
-        <w:ind w:left="720" w:firstLine="720"/>
         <w:rPr>
           <w:rFonts w:ascii="Bembo" w:hAnsi="Bembo"/>
         </w:rPr>
@@ -795,7 +1037,6 @@
     <w:p>
       <w:pPr>
         <w:spacing w:before="60" w:after="60"/>
-        <w:ind w:left="720" w:firstLine="720"/>
         <w:rPr>
           <w:rFonts w:ascii="Bembo" w:hAnsi="Bembo"/>
         </w:rPr>
@@ -817,7 +1058,6 @@
     <w:p>
       <w:pPr>
         <w:spacing w:before="60" w:after="60"/>
-        <w:ind w:left="720" w:firstLine="720"/>
         <w:rPr>
           <w:rFonts w:ascii="Bembo" w:hAnsi="Bembo"/>
         </w:rPr>
@@ -835,11 +1075,16 @@
         <w:tab/>
         <w:t>Advanced Certificate, Poetics and Theory</w:t>
       </w:r>
+      <w:r>
+        <w:rPr>
+          <w:rFonts w:ascii="Bembo" w:hAnsi="Bembo"/>
+        </w:rPr>
+        <w:t>, New York University</w:t>
+      </w:r>
     </w:p>
     <w:p>
       <w:pPr>
         <w:spacing w:before="60" w:after="60"/>
-        <w:ind w:left="720" w:firstLine="720"/>
         <w:rPr>
           <w:rFonts w:ascii="Bembo" w:hAnsi="Bembo"/>
         </w:rPr>
@@ -860,39 +1105,78 @@
     </w:p>
     <w:p>
       <w:pPr>
-        <w:rPr>
-          <w:rFonts w:ascii="Bembo" w:hAnsi="Bembo"/>
-        </w:rPr>
-        <w:sectPr>
-          <w:footerReference w:type="default" r:id="rId14"/>
-          <w:type w:val="continuous"/>
-          <w:pgSz w:w="12240" w:h="15840"/>
-          <w:pgMar w:top="1440" w:right="1440" w:bottom="1440" w:left="360" w:header="0" w:footer="734" w:gutter="0"/>
-          <w:pgNumType w:start="1"/>
-          <w:cols w:space="720"/>
-        </w:sectPr>
+        <w:spacing w:before="60" w:after="60"/>
+        <w:rPr>
+          <w:rFonts w:ascii="Bembo" w:hAnsi="Bembo"/>
+        </w:rPr>
       </w:pPr>
     </w:p>
     <w:p>
       <w:pPr>
         <w:pStyle w:val="Heading1"/>
-        <w:ind w:firstLine="607"/>
-        <w:rPr>
-          <w:rFonts w:ascii="Bembo" w:hAnsi="Bembo"/>
-        </w:rPr>
-      </w:pPr>
-      <w:r>
-        <w:rPr>
-          <w:rFonts w:ascii="Bembo" w:hAnsi="Bembo"/>
-        </w:rPr>
-        <w:lastRenderedPageBreak/>
-        <w:t>AWARDS &amp; GRANTS</w:t>
+        <w:ind w:left="0"/>
+        <w:rPr>
+          <w:rFonts w:ascii="Bembo" w:hAnsi="Bembo"/>
+          <w:b/>
+          <w:bCs/>
+          <w:i/>
+          <w:iCs/>
+          <w:sz w:val="32"/>
+          <w:szCs w:val="32"/>
+        </w:rPr>
+      </w:pPr>
+      <w:r>
+        <w:rPr>
+          <w:rFonts w:ascii="Bembo" w:hAnsi="Bembo"/>
+          <w:b/>
+          <w:bCs/>
+          <w:i/>
+          <w:iCs/>
+          <w:sz w:val="32"/>
+          <w:szCs w:val="32"/>
+        </w:rPr>
+        <w:t>A</w:t>
+      </w:r>
+      <w:r>
+        <w:rPr>
+          <w:rFonts w:ascii="Bembo" w:hAnsi="Bembo"/>
+          <w:b/>
+          <w:bCs/>
+          <w:i/>
+          <w:iCs/>
+          <w:sz w:val="32"/>
+          <w:szCs w:val="32"/>
+        </w:rPr>
+        <w:t>wards</w:t>
+      </w:r>
+      <w:r>
+        <w:rPr>
+          <w:rFonts w:ascii="Bembo" w:hAnsi="Bembo"/>
+          <w:b/>
+          <w:bCs/>
+          <w:i/>
+          <w:iCs/>
+          <w:sz w:val="32"/>
+          <w:szCs w:val="32"/>
+        </w:rPr>
+        <w:t xml:space="preserve"> &amp; G</w:t>
+      </w:r>
+      <w:r>
+        <w:rPr>
+          <w:rFonts w:ascii="Bembo" w:hAnsi="Bembo"/>
+          <w:b/>
+          <w:bCs/>
+          <w:i/>
+          <w:iCs/>
+          <w:sz w:val="32"/>
+          <w:szCs w:val="32"/>
+        </w:rPr>
+        <w:t>rants</w:t>
       </w:r>
     </w:p>
     <w:p>
       <w:pPr>
         <w:spacing w:before="60" w:after="60"/>
-        <w:ind w:left="720" w:firstLine="720"/>
         <w:rPr>
           <w:rFonts w:ascii="Bembo" w:hAnsi="Bembo"/>
         </w:rPr>
@@ -925,7 +1209,6 @@
     <w:p>
       <w:pPr>
         <w:spacing w:before="60" w:after="60"/>
-        <w:ind w:left="720" w:firstLine="720"/>
         <w:rPr>
           <w:rFonts w:ascii="Bembo" w:hAnsi="Bembo"/>
         </w:rPr>
@@ -952,7 +1235,6 @@
     <w:p>
       <w:pPr>
         <w:spacing w:before="60" w:after="60"/>
-        <w:ind w:left="720" w:firstLine="720"/>
         <w:rPr>
           <w:rFonts w:ascii="Bembo" w:hAnsi="Bembo"/>
         </w:rPr>
@@ -974,7 +1256,6 @@
     <w:p>
       <w:pPr>
         <w:spacing w:before="60" w:after="60"/>
-        <w:ind w:left="720" w:firstLine="720"/>
         <w:rPr>
           <w:rFonts w:ascii="Bembo" w:hAnsi="Bembo"/>
         </w:rPr>
@@ -996,7 +1277,6 @@
     <w:p>
       <w:pPr>
         <w:spacing w:before="60" w:after="60"/>
-        <w:ind w:left="720" w:firstLine="720"/>
         <w:rPr>
           <w:rFonts w:ascii="Bembo" w:hAnsi="Bembo"/>
         </w:rPr>
@@ -1041,7 +1321,6 @@
     <w:p>
       <w:pPr>
         <w:spacing w:before="60" w:after="60"/>
-        <w:ind w:left="720" w:firstLine="720"/>
         <w:rPr>
           <w:rFonts w:ascii="Bembo" w:hAnsi="Bembo"/>
         </w:rPr>
@@ -1075,7 +1354,6 @@
     <w:p>
       <w:pPr>
         <w:spacing w:before="60" w:after="60"/>
-        <w:ind w:left="720" w:firstLine="720"/>
         <w:rPr>
           <w:rFonts w:ascii="Bembo" w:hAnsi="Bembo"/>
         </w:rPr>
@@ -1120,7 +1398,6 @@
     <w:p>
       <w:pPr>
         <w:spacing w:before="60" w:after="60"/>
-        <w:ind w:left="720" w:firstLine="720"/>
         <w:rPr>
           <w:rFonts w:ascii="Bembo" w:hAnsi="Bembo"/>
         </w:rPr>
@@ -1165,7 +1442,6 @@
     <w:p>
       <w:pPr>
         <w:spacing w:before="60" w:after="60"/>
-        <w:ind w:left="720" w:firstLine="720"/>
         <w:rPr>
           <w:rFonts w:ascii="Bembo" w:hAnsi="Bembo"/>
         </w:rPr>
@@ -1198,7 +1474,6 @@
     <w:p>
       <w:pPr>
         <w:spacing w:before="60" w:after="60"/>
-        <w:ind w:left="720" w:firstLine="720"/>
         <w:rPr>
           <w:rFonts w:ascii="Bembo" w:hAnsi="Bembo"/>
         </w:rPr>
@@ -1220,7 +1495,6 @@
     <w:p>
       <w:pPr>
         <w:spacing w:before="60" w:after="60"/>
-        <w:ind w:left="720" w:firstLine="720"/>
         <w:rPr>
           <w:rFonts w:ascii="Bembo" w:hAnsi="Bembo"/>
         </w:rPr>
@@ -1242,7 +1516,6 @@
     <w:p>
       <w:pPr>
         <w:spacing w:before="60" w:after="60"/>
-        <w:ind w:left="720" w:firstLine="720"/>
         <w:rPr>
           <w:rFonts w:ascii="Bembo" w:hAnsi="Bembo"/>
         </w:rPr>
@@ -1274,30 +1547,55 @@
     </w:p>
     <w:p>
       <w:pPr>
-        <w:rPr>
-          <w:rFonts w:ascii="Bembo" w:hAnsi="Bembo"/>
-        </w:rPr>
-      </w:pPr>
-    </w:p>
-    <w:p>
-      <w:pPr>
         <w:pStyle w:val="Heading1"/>
-        <w:ind w:firstLine="607"/>
-        <w:rPr>
-          <w:rFonts w:ascii="Bembo" w:hAnsi="Bembo"/>
-        </w:rPr>
-      </w:pPr>
-      <w:r>
-        <w:rPr>
-          <w:rFonts w:ascii="Bembo" w:hAnsi="Bembo"/>
-        </w:rPr>
-        <w:t>PUBLICATIONS</w:t>
+        <w:ind w:left="0"/>
+        <w:rPr>
+          <w:rFonts w:ascii="Bembo" w:hAnsi="Bembo"/>
+        </w:rPr>
+      </w:pPr>
+    </w:p>
+    <w:p>
+      <w:pPr>
+        <w:pStyle w:val="Heading1"/>
+        <w:ind w:left="0"/>
+        <w:rPr>
+          <w:rFonts w:ascii="Bembo" w:hAnsi="Bembo"/>
+          <w:b/>
+          <w:bCs/>
+          <w:i/>
+          <w:iCs/>
+          <w:sz w:val="32"/>
+          <w:szCs w:val="32"/>
+        </w:rPr>
+      </w:pPr>
+      <w:r>
+        <w:rPr>
+          <w:rFonts w:ascii="Bembo" w:hAnsi="Bembo"/>
+          <w:b/>
+          <w:bCs/>
+          <w:i/>
+          <w:iCs/>
+          <w:sz w:val="32"/>
+          <w:szCs w:val="32"/>
+        </w:rPr>
+        <w:t>P</w:t>
+      </w:r>
+      <w:r>
+        <w:rPr>
+          <w:rFonts w:ascii="Bembo" w:hAnsi="Bembo"/>
+          <w:b/>
+          <w:bCs/>
+          <w:i/>
+          <w:iCs/>
+          <w:sz w:val="32"/>
+          <w:szCs w:val="32"/>
+        </w:rPr>
+        <w:t>ublications</w:t>
       </w:r>
     </w:p>
     <w:p>
       <w:pPr>
         <w:pStyle w:val="Heading2"/>
-        <w:ind w:firstLine="720"/>
         <w:rPr>
           <w:rFonts w:ascii="Bembo" w:hAnsi="Bembo"/>
         </w:rPr>
@@ -1312,7 +1610,7 @@
     <w:p>
       <w:pPr>
         <w:spacing w:before="120"/>
-        <w:ind w:left="1440" w:hanging="720"/>
+        <w:ind w:left="720" w:hanging="720"/>
         <w:rPr>
           <w:rFonts w:ascii="Bembo" w:hAnsi="Bembo"/>
         </w:rPr>
@@ -1343,7 +1641,7 @@
         </w:rPr>
         <w:t xml:space="preserve"> 72(3), 374-401. </w:t>
       </w:r>
-      <w:hyperlink r:id="rId15">
+      <w:hyperlink r:id="rId16">
         <w:r>
           <w:rPr>
             <w:rStyle w:val="Hyperlink"/>
@@ -1356,16 +1654,30 @@
     <w:p>
       <w:pPr>
         <w:spacing w:before="120"/>
-        <w:ind w:left="1440" w:hanging="720"/>
-        <w:rPr>
-          <w:rFonts w:ascii="Bembo" w:hAnsi="Bembo"/>
-        </w:rPr>
-      </w:pPr>
-      <w:r>
-        <w:rPr>
-          <w:rFonts w:ascii="Bembo" w:hAnsi="Bembo"/>
-        </w:rPr>
-        <w:t>(2017). The Ends of Rhyme: Swinburne’s A Century of Roundels and Late- Victorian Rhyme Culture.</w:t>
+        <w:ind w:left="720" w:hanging="720"/>
+        <w:rPr>
+          <w:rFonts w:ascii="Bembo" w:hAnsi="Bembo"/>
+        </w:rPr>
+      </w:pPr>
+      <w:r>
+        <w:rPr>
+          <w:rFonts w:ascii="Bembo" w:hAnsi="Bembo"/>
+        </w:rPr>
+        <w:t xml:space="preserve">(2017). The Ends of Rhyme: Swinburne’s </w:t>
+      </w:r>
+      <w:r>
+        <w:rPr>
+          <w:rFonts w:ascii="Bembo" w:hAnsi="Bembo"/>
+          <w:i/>
+          <w:iCs/>
+        </w:rPr>
+        <w:t>A Century of Roundels</w:t>
+      </w:r>
+      <w:r>
+        <w:rPr>
+          <w:rFonts w:ascii="Bembo" w:hAnsi="Bembo"/>
+        </w:rPr>
+        <w:t xml:space="preserve"> and Late- Victorian Rhyme Culture.</w:t>
       </w:r>
       <w:r>
         <w:rPr>
@@ -1387,7 +1699,7 @@
         </w:rPr>
         <w:t xml:space="preserve"> 55(2), 163-187. </w:t>
       </w:r>
-      <w:hyperlink r:id="rId16">
+      <w:hyperlink r:id="rId17">
         <w:r>
           <w:rPr>
             <w:rStyle w:val="Hyperlink"/>
@@ -1400,7 +1712,7 @@
     <w:p>
       <w:pPr>
         <w:spacing w:before="120"/>
-        <w:ind w:left="1440" w:hanging="720"/>
+        <w:ind w:left="720" w:hanging="720"/>
         <w:rPr>
           <w:rFonts w:ascii="Bembo" w:hAnsi="Bembo"/>
         </w:rPr>
@@ -1431,7 +1743,7 @@
         </w:rPr>
         <w:t xml:space="preserve"> 44(3), 511–533. </w:t>
       </w:r>
-      <w:hyperlink r:id="rId17">
+      <w:hyperlink r:id="rId18">
         <w:r>
           <w:rPr>
             <w:rStyle w:val="Hyperlink"/>
@@ -1451,7 +1763,6 @@
     <w:p>
       <w:pPr>
         <w:pStyle w:val="Heading2"/>
-        <w:ind w:firstLine="720"/>
         <w:rPr>
           <w:rFonts w:ascii="Bembo" w:hAnsi="Bembo"/>
         </w:rPr>
@@ -1466,7 +1777,7 @@
     <w:p>
       <w:pPr>
         <w:spacing w:before="120"/>
-        <w:ind w:left="1440" w:hanging="720"/>
+        <w:ind w:left="720" w:hanging="720"/>
         <w:rPr>
           <w:rFonts w:ascii="Bembo" w:hAnsi="Bembo"/>
         </w:rPr>
@@ -1505,7 +1816,7 @@
         </w:rPr>
         <w:t xml:space="preserve"> 56(1), 733-734. </w:t>
       </w:r>
-      <w:hyperlink r:id="rId18">
+      <w:hyperlink r:id="rId19">
         <w:r>
           <w:rPr>
             <w:rStyle w:val="Hyperlink"/>
@@ -1525,7 +1836,6 @@
     <w:p>
       <w:pPr>
         <w:pStyle w:val="Heading2"/>
-        <w:ind w:firstLine="720"/>
         <w:rPr>
           <w:rFonts w:ascii="Bembo" w:hAnsi="Bembo"/>
         </w:rPr>
@@ -1540,7 +1850,7 @@
     <w:p>
       <w:pPr>
         <w:spacing w:before="120" w:after="120"/>
-        <w:ind w:left="1440" w:hanging="720"/>
+        <w:ind w:left="720" w:hanging="720"/>
         <w:rPr>
           <w:rFonts w:ascii="Bembo" w:hAnsi="Bembo"/>
         </w:rPr>
@@ -1573,7 +1883,8 @@
           <w:ilvl w:val="0"/>
           <w:numId w:val="7"/>
         </w:numPr>
-        <w:ind w:left="1440"/>
+        <w:spacing w:before="120" w:after="120"/>
+        <w:ind w:left="720"/>
         <w:rPr>
           <w:rFonts w:ascii="Bembo" w:hAnsi="Bembo"/>
         </w:rPr>
@@ -1602,7 +1913,6 @@
     <w:p>
       <w:pPr>
         <w:pStyle w:val="Heading2"/>
-        <w:ind w:firstLine="720"/>
         <w:rPr>
           <w:rFonts w:ascii="Bembo" w:hAnsi="Bembo"/>
         </w:rPr>
@@ -1617,18 +1927,31 @@
     <w:p>
       <w:pPr>
         <w:spacing w:before="120" w:after="120"/>
-        <w:ind w:firstLine="720"/>
-        <w:rPr>
-          <w:rFonts w:ascii="Bembo" w:hAnsi="Bembo"/>
-        </w:rPr>
-      </w:pPr>
-      <w:r>
-        <w:rPr>
-          <w:rFonts w:ascii="Bembo" w:hAnsi="Bembo"/>
-        </w:rPr>
-        <w:t xml:space="preserve">(2020). Swinburne. Victorian Poetry 58(3), 376-378. </w:t>
-      </w:r>
-      <w:hyperlink r:id="rId19">
+        <w:rPr>
+          <w:rFonts w:ascii="Bembo" w:hAnsi="Bembo"/>
+        </w:rPr>
+      </w:pPr>
+      <w:r>
+        <w:rPr>
+          <w:rFonts w:ascii="Bembo" w:hAnsi="Bembo"/>
+        </w:rPr>
+        <w:t xml:space="preserve">(2020). Swinburne. </w:t>
+      </w:r>
+      <w:r>
+        <w:rPr>
+          <w:rFonts w:ascii="Bembo" w:hAnsi="Bembo"/>
+          <w:i/>
+          <w:iCs/>
+        </w:rPr>
+        <w:t>Victorian Poetry</w:t>
+      </w:r>
+      <w:r>
+        <w:rPr>
+          <w:rFonts w:ascii="Bembo" w:hAnsi="Bembo"/>
+        </w:rPr>
+        <w:t xml:space="preserve"> 58(3), 376-378. </w:t>
+      </w:r>
+      <w:hyperlink r:id="rId20">
         <w:r>
           <w:rPr>
             <w:rStyle w:val="Hyperlink"/>
@@ -1641,18 +1964,31 @@
     <w:p>
       <w:pPr>
         <w:spacing w:before="120" w:after="120"/>
-        <w:ind w:firstLine="720"/>
-        <w:rPr>
-          <w:rFonts w:ascii="Bembo" w:hAnsi="Bembo"/>
-        </w:rPr>
-      </w:pPr>
-      <w:r>
-        <w:rPr>
-          <w:rFonts w:ascii="Bembo" w:hAnsi="Bembo"/>
-        </w:rPr>
-        <w:t xml:space="preserve">(2019). Swinburne. Victorian Poetry 57(3), 433-439. </w:t>
-      </w:r>
-      <w:hyperlink r:id="rId20">
+        <w:rPr>
+          <w:rFonts w:ascii="Bembo" w:hAnsi="Bembo"/>
+        </w:rPr>
+      </w:pPr>
+      <w:r>
+        <w:rPr>
+          <w:rFonts w:ascii="Bembo" w:hAnsi="Bembo"/>
+        </w:rPr>
+        <w:t xml:space="preserve">(2019). Swinburne. </w:t>
+      </w:r>
+      <w:r>
+        <w:rPr>
+          <w:rFonts w:ascii="Bembo" w:hAnsi="Bembo"/>
+          <w:i/>
+          <w:iCs/>
+        </w:rPr>
+        <w:t>Victorian Poetry</w:t>
+      </w:r>
+      <w:r>
+        <w:rPr>
+          <w:rFonts w:ascii="Bembo" w:hAnsi="Bembo"/>
+        </w:rPr>
+        <w:t xml:space="preserve"> 57(3), 433-439. </w:t>
+      </w:r>
+      <w:hyperlink r:id="rId21">
         <w:r>
           <w:rPr>
             <w:rStyle w:val="Hyperlink"/>
@@ -1665,18 +2001,32 @@
     <w:p>
       <w:pPr>
         <w:spacing w:before="120" w:after="120"/>
-        <w:ind w:firstLine="720"/>
-        <w:rPr>
-          <w:rFonts w:ascii="Bembo" w:hAnsi="Bembo"/>
-        </w:rPr>
-      </w:pPr>
-      <w:r>
-        <w:rPr>
-          <w:rFonts w:ascii="Bembo" w:hAnsi="Bembo"/>
-        </w:rPr>
-        <w:t xml:space="preserve">(2018). Swinburne. Victorian Poetry 56(3), 351-359. </w:t>
-      </w:r>
-      <w:hyperlink r:id="rId21">
+        <w:rPr>
+          <w:rStyle w:val="Hyperlink"/>
+          <w:rFonts w:ascii="Bembo" w:hAnsi="Bembo"/>
+        </w:rPr>
+      </w:pPr>
+      <w:r>
+        <w:rPr>
+          <w:rFonts w:ascii="Bembo" w:hAnsi="Bembo"/>
+        </w:rPr>
+        <w:t xml:space="preserve">(2018). Swinburne. </w:t>
+      </w:r>
+      <w:r>
+        <w:rPr>
+          <w:rFonts w:ascii="Bembo" w:hAnsi="Bembo"/>
+          <w:i/>
+          <w:iCs/>
+        </w:rPr>
+        <w:t xml:space="preserve">Victorian Poetry </w:t>
+      </w:r>
+      <w:r>
+        <w:rPr>
+          <w:rFonts w:ascii="Bembo" w:hAnsi="Bembo"/>
+        </w:rPr>
+        <w:t xml:space="preserve">56(3), 351-359. </w:t>
+      </w:r>
+      <w:hyperlink r:id="rId22">
         <w:r>
           <w:rPr>
             <w:rStyle w:val="Hyperlink"/>
@@ -1688,47 +2038,30 @@
     </w:p>
     <w:p>
       <w:pPr>
-        <w:rPr>
-          <w:rFonts w:ascii="Bembo" w:hAnsi="Bembo"/>
-        </w:rPr>
-      </w:pPr>
-    </w:p>
-    <w:p>
-      <w:pPr>
-        <w:rPr>
-          <w:rFonts w:ascii="Bembo" w:eastAsiaTheme="majorEastAsia" w:hAnsi="Bembo" w:cstheme="majorBidi"/>
-          <w:color w:val="365F91" w:themeColor="accent1" w:themeShade="BF"/>
-          <w:sz w:val="26"/>
-          <w:szCs w:val="26"/>
-        </w:rPr>
-      </w:pPr>
-      <w:r>
-        <w:rPr>
-          <w:rFonts w:ascii="Bembo" w:hAnsi="Bembo"/>
-        </w:rPr>
-        <w:br w:type="page"/>
-      </w:r>
+        <w:spacing w:before="120" w:after="120"/>
+        <w:rPr>
+          <w:rFonts w:ascii="Bembo" w:hAnsi="Bembo"/>
+        </w:rPr>
+      </w:pPr>
     </w:p>
     <w:p>
       <w:pPr>
         <w:pStyle w:val="Heading2"/>
-        <w:ind w:firstLine="720"/>
-        <w:rPr>
-          <w:rFonts w:ascii="Bembo" w:hAnsi="Bembo"/>
-        </w:rPr>
-      </w:pPr>
-      <w:r>
-        <w:rPr>
-          <w:rFonts w:ascii="Bembo" w:hAnsi="Bembo"/>
-        </w:rPr>
-        <w:lastRenderedPageBreak/>
+        <w:rPr>
+          <w:rFonts w:ascii="Bembo" w:hAnsi="Bembo"/>
+        </w:rPr>
+      </w:pPr>
+      <w:r>
+        <w:rPr>
+          <w:rFonts w:ascii="Bembo" w:hAnsi="Bembo"/>
+        </w:rPr>
         <w:t>other</w:t>
       </w:r>
     </w:p>
     <w:p>
       <w:pPr>
         <w:spacing w:before="120" w:after="120"/>
-        <w:ind w:firstLine="720"/>
+        <w:ind w:left="720" w:hanging="720"/>
         <w:rPr>
           <w:rFonts w:ascii="Bembo" w:hAnsi="Bembo"/>
         </w:rPr>
@@ -1757,7 +2090,7 @@
     <w:p>
       <w:pPr>
         <w:spacing w:before="120" w:after="120"/>
-        <w:ind w:firstLine="720"/>
+        <w:ind w:left="720" w:hanging="720"/>
         <w:rPr>
           <w:rFonts w:ascii="Bembo" w:hAnsi="Bembo"/>
         </w:rPr>
@@ -1768,7 +2101,7 @@
         </w:rPr>
         <w:t xml:space="preserve">(2018, November 26). </w:t>
       </w:r>
-      <w:hyperlink r:id="rId22">
+      <w:hyperlink r:id="rId23">
         <w:r>
           <w:rPr>
             <w:rStyle w:val="Hyperlink"/>
@@ -1783,7 +2116,7 @@
         </w:rPr>
         <w:t xml:space="preserve"> </w:t>
       </w:r>
-      <w:hyperlink r:id="rId23">
+      <w:hyperlink r:id="rId24">
         <w:r>
           <w:rPr>
             <w:rStyle w:val="Hyperlink"/>
@@ -1802,7 +2135,7 @@
     <w:p>
       <w:pPr>
         <w:spacing w:before="120" w:after="120"/>
-        <w:ind w:firstLine="720"/>
+        <w:ind w:left="720" w:hanging="720"/>
         <w:rPr>
           <w:rFonts w:ascii="Bembo" w:hAnsi="Bembo"/>
         </w:rPr>
@@ -1831,7 +2164,7 @@
     <w:p>
       <w:pPr>
         <w:spacing w:before="120" w:after="120"/>
-        <w:ind w:firstLine="720"/>
+        <w:ind w:left="720" w:hanging="720"/>
         <w:rPr>
           <w:rFonts w:ascii="Bembo" w:hAnsi="Bembo"/>
         </w:rPr>
@@ -1860,7 +2193,7 @@
     <w:p>
       <w:pPr>
         <w:spacing w:before="120" w:after="120"/>
-        <w:ind w:firstLine="720"/>
+        <w:ind w:left="720" w:hanging="720"/>
         <w:rPr>
           <w:rFonts w:ascii="Bembo" w:hAnsi="Bembo"/>
         </w:rPr>
@@ -1874,30 +2207,56 @@
     </w:p>
     <w:p>
       <w:pPr>
-        <w:rPr>
-          <w:rFonts w:ascii="Bembo" w:hAnsi="Bembo"/>
-        </w:rPr>
-      </w:pPr>
-    </w:p>
-    <w:p>
-      <w:pPr>
         <w:pStyle w:val="Heading1"/>
-        <w:ind w:firstLine="607"/>
-        <w:rPr>
-          <w:rFonts w:ascii="Bembo" w:hAnsi="Bembo"/>
-        </w:rPr>
-      </w:pPr>
-      <w:r>
-        <w:rPr>
-          <w:rFonts w:ascii="Bembo" w:hAnsi="Bembo"/>
-        </w:rPr>
-        <w:t>PRESENTATIONS</w:t>
+        <w:ind w:left="0"/>
+        <w:rPr>
+          <w:rFonts w:ascii="Bembo" w:hAnsi="Bembo"/>
+        </w:rPr>
+      </w:pPr>
+    </w:p>
+    <w:p>
+      <w:pPr>
+        <w:pStyle w:val="Heading1"/>
+        <w:ind w:left="0"/>
+        <w:rPr>
+          <w:rFonts w:ascii="Bembo" w:hAnsi="Bembo"/>
+          <w:b/>
+          <w:bCs/>
+          <w:i/>
+          <w:iCs/>
+          <w:sz w:val="32"/>
+          <w:szCs w:val="32"/>
+        </w:rPr>
+      </w:pPr>
+      <w:r>
+        <w:rPr>
+          <w:rFonts w:ascii="Bembo" w:hAnsi="Bembo"/>
+          <w:b/>
+          <w:bCs/>
+          <w:i/>
+          <w:iCs/>
+          <w:sz w:val="32"/>
+          <w:szCs w:val="32"/>
+        </w:rPr>
+        <w:t>P</w:t>
+      </w:r>
+      <w:r>
+        <w:rPr>
+          <w:rFonts w:ascii="Bembo" w:hAnsi="Bembo"/>
+          <w:b/>
+          <w:bCs/>
+          <w:i/>
+          <w:iCs/>
+          <w:sz w:val="32"/>
+          <w:szCs w:val="32"/>
+        </w:rPr>
+        <w:t>resentations</w:t>
       </w:r>
     </w:p>
     <w:p>
       <w:pPr>
         <w:spacing w:before="120" w:after="120"/>
-        <w:ind w:left="1440" w:hanging="720"/>
+        <w:ind w:left="720" w:hanging="720"/>
         <w:rPr>
           <w:rFonts w:ascii="Bembo" w:hAnsi="Bembo"/>
         </w:rPr>
@@ -1960,7 +2319,7 @@
     <w:p>
       <w:pPr>
         <w:spacing w:before="120" w:after="120"/>
-        <w:ind w:left="1440" w:hanging="720"/>
+        <w:ind w:left="720" w:hanging="720"/>
         <w:rPr>
           <w:rFonts w:ascii="Bembo" w:hAnsi="Bembo"/>
         </w:rPr>
@@ -1985,7 +2344,7 @@
         </w:rPr>
         <w:t xml:space="preserve">. </w:t>
       </w:r>
-      <w:hyperlink r:id="rId24">
+      <w:hyperlink r:id="rId25">
         <w:r>
           <w:rPr>
             <w:rStyle w:val="Hyperlink"/>
@@ -2000,7 +2359,7 @@
         </w:rPr>
         <w:t xml:space="preserve"> </w:t>
       </w:r>
-      <w:hyperlink r:id="rId25">
+      <w:hyperlink r:id="rId26">
         <w:r>
           <w:rPr>
             <w:rStyle w:val="Hyperlink"/>
@@ -2019,7 +2378,7 @@
     <w:p>
       <w:pPr>
         <w:spacing w:before="120" w:after="120"/>
-        <w:ind w:left="1440" w:hanging="720"/>
+        <w:ind w:left="720" w:hanging="720"/>
         <w:rPr>
           <w:rFonts w:ascii="Bembo" w:hAnsi="Bembo"/>
         </w:rPr>
@@ -2058,7 +2417,8 @@
           <w:ilvl w:val="0"/>
           <w:numId w:val="7"/>
         </w:numPr>
-        <w:ind w:left="1440"/>
+        <w:ind w:left="720"/>
+        <w:contextualSpacing/>
         <w:rPr>
           <w:rFonts w:ascii="Bembo" w:hAnsi="Bembo"/>
         </w:rPr>
@@ -2073,7 +2433,7 @@
     <w:p>
       <w:pPr>
         <w:spacing w:before="120" w:after="120"/>
-        <w:ind w:left="1440" w:hanging="720"/>
+        <w:ind w:left="720" w:hanging="720"/>
         <w:rPr>
           <w:rFonts w:ascii="Bembo" w:hAnsi="Bembo"/>
         </w:rPr>
@@ -2102,7 +2462,7 @@
     <w:p>
       <w:pPr>
         <w:spacing w:before="120" w:after="120"/>
-        <w:ind w:left="1440" w:hanging="720"/>
+        <w:ind w:left="720" w:hanging="720"/>
         <w:rPr>
           <w:rFonts w:ascii="Bembo" w:hAnsi="Bembo"/>
         </w:rPr>
@@ -2131,7 +2491,7 @@
     <w:p>
       <w:pPr>
         <w:spacing w:before="120" w:after="120"/>
-        <w:ind w:left="1440" w:hanging="720"/>
+        <w:ind w:left="720" w:hanging="720"/>
         <w:rPr>
           <w:rFonts w:ascii="Bembo" w:hAnsi="Bembo"/>
         </w:rPr>
@@ -2172,7 +2532,7 @@
     <w:p>
       <w:pPr>
         <w:spacing w:before="120" w:after="120"/>
-        <w:ind w:left="1440" w:hanging="720"/>
+        <w:ind w:left="720" w:hanging="720"/>
         <w:rPr>
           <w:rFonts w:ascii="Bembo" w:hAnsi="Bembo"/>
         </w:rPr>
@@ -2210,7 +2570,7 @@
     <w:p>
       <w:pPr>
         <w:spacing w:before="120" w:after="120"/>
-        <w:ind w:left="1440" w:hanging="720"/>
+        <w:ind w:left="720" w:hanging="720"/>
         <w:rPr>
           <w:rFonts w:ascii="Bembo" w:hAnsi="Bembo"/>
         </w:rPr>
@@ -2257,7 +2617,7 @@
     <w:p>
       <w:pPr>
         <w:spacing w:before="120" w:after="120"/>
-        <w:ind w:left="1440" w:hanging="720"/>
+        <w:ind w:left="720" w:hanging="720"/>
         <w:rPr>
           <w:rFonts w:ascii="Bembo" w:hAnsi="Bembo"/>
         </w:rPr>
@@ -2292,7 +2652,16 @@
           <w:i/>
           <w:iCs/>
         </w:rPr>
-        <w:t xml:space="preserve"> in Christina Rossetti’s poetry and short stories</w:t>
+        <w:t xml:space="preserve"> in Christina Rossetti’s poetry and short </w:t>
+      </w:r>
+      <w:r>
+        <w:rPr>
+          <w:rFonts w:ascii="Bembo" w:hAnsi="Bembo"/>
+          <w:i/>
+          <w:iCs/>
+        </w:rPr>
+        <w:lastRenderedPageBreak/>
+        <w:t>stories</w:t>
       </w:r>
       <w:r>
         <w:rPr>
@@ -2304,7 +2673,7 @@
     <w:p>
       <w:pPr>
         <w:spacing w:before="120" w:after="120"/>
-        <w:ind w:left="1440" w:hanging="720"/>
+        <w:ind w:left="720" w:hanging="720"/>
         <w:rPr>
           <w:rFonts w:ascii="Bembo" w:hAnsi="Bembo"/>
         </w:rPr>
@@ -2351,7 +2720,7 @@
     <w:p>
       <w:pPr>
         <w:spacing w:before="120" w:after="120"/>
-        <w:ind w:left="1440" w:hanging="720"/>
+        <w:ind w:left="720" w:hanging="720"/>
         <w:rPr>
           <w:rFonts w:ascii="Bembo" w:hAnsi="Bembo"/>
         </w:rPr>
@@ -2380,7 +2749,7 @@
     <w:p>
       <w:pPr>
         <w:spacing w:before="120" w:after="120"/>
-        <w:ind w:left="1440" w:hanging="720"/>
+        <w:ind w:left="720" w:hanging="720"/>
         <w:rPr>
           <w:rFonts w:ascii="Bembo" w:hAnsi="Bembo"/>
         </w:rPr>
@@ -2418,7 +2787,7 @@
     <w:p>
       <w:pPr>
         <w:spacing w:before="120" w:after="120"/>
-        <w:ind w:left="1440" w:hanging="720"/>
+        <w:ind w:left="720" w:hanging="720"/>
         <w:rPr>
           <w:rFonts w:ascii="Bembo" w:hAnsi="Bembo"/>
         </w:rPr>
@@ -2447,7 +2816,7 @@
     <w:p>
       <w:pPr>
         <w:spacing w:before="120" w:after="120"/>
-        <w:ind w:left="1440" w:hanging="720"/>
+        <w:ind w:left="720" w:hanging="720"/>
         <w:rPr>
           <w:rFonts w:ascii="Bembo" w:hAnsi="Bembo"/>
         </w:rPr>
@@ -2475,24 +2844,64 @@
     </w:p>
     <w:p>
       <w:pPr>
-        <w:rPr>
-          <w:rFonts w:ascii="Bembo" w:hAnsi="Bembo"/>
-        </w:rPr>
-      </w:pPr>
-    </w:p>
-    <w:p>
-      <w:pPr>
         <w:pStyle w:val="Heading1"/>
-        <w:ind w:firstLine="607"/>
-        <w:rPr>
-          <w:rFonts w:ascii="Bembo" w:hAnsi="Bembo"/>
-        </w:rPr>
-      </w:pPr>
-      <w:r>
-        <w:rPr>
-          <w:rFonts w:ascii="Bembo" w:hAnsi="Bembo"/>
-        </w:rPr>
-        <w:t>SERVICE</w:t>
+        <w:ind w:left="0"/>
+        <w:rPr>
+          <w:rFonts w:ascii="Bembo" w:hAnsi="Bembo"/>
+        </w:rPr>
+      </w:pPr>
+    </w:p>
+    <w:p>
+      <w:pPr>
+        <w:pStyle w:val="Heading1"/>
+        <w:ind w:left="0"/>
+        <w:rPr>
+          <w:rFonts w:ascii="Bembo" w:hAnsi="Bembo"/>
+          <w:b/>
+          <w:bCs/>
+          <w:i/>
+          <w:iCs/>
+          <w:sz w:val="32"/>
+          <w:szCs w:val="32"/>
+        </w:rPr>
+      </w:pPr>
+      <w:r>
+        <w:rPr>
+          <w:rFonts w:ascii="Bembo" w:hAnsi="Bembo"/>
+          <w:b/>
+          <w:bCs/>
+          <w:i/>
+          <w:iCs/>
+          <w:sz w:val="32"/>
+          <w:szCs w:val="32"/>
+        </w:rPr>
+        <w:t>S</w:t>
+      </w:r>
+      <w:r>
+        <w:rPr>
+          <w:rFonts w:ascii="Bembo" w:hAnsi="Bembo"/>
+          <w:b/>
+          <w:bCs/>
+          <w:i/>
+          <w:iCs/>
+          <w:sz w:val="32"/>
+          <w:szCs w:val="32"/>
+        </w:rPr>
+        <w:t>ervice</w:t>
+      </w:r>
+    </w:p>
+    <w:p>
+      <w:pPr>
+        <w:spacing w:before="120" w:after="120"/>
+        <w:rPr>
+          <w:rFonts w:ascii="Bembo" w:hAnsi="Bembo"/>
+        </w:rPr>
+      </w:pPr>
+      <w:r>
+        <w:rPr>
+          <w:rFonts w:ascii="Bembo" w:hAnsi="Bembo"/>
+        </w:rPr>
+        <w:t>2023–25</w:t>
       </w:r>
       <w:r>
         <w:rPr>
@@ -2500,20 +2909,37 @@
         </w:rPr>
         <w:tab/>
       </w:r>
+      <w:r>
+        <w:rPr>
+          <w:rFonts w:ascii="Bembo" w:hAnsi="Bembo"/>
+        </w:rPr>
+        <w:t xml:space="preserve">Member, Professional Development Committee, </w:t>
+      </w:r>
+      <w:r>
+        <w:rPr>
+          <w:rFonts w:ascii="Bembo" w:hAnsi="Bembo"/>
+        </w:rPr>
+        <w:t xml:space="preserve">Library Publishing Coalition </w:t>
+      </w:r>
     </w:p>
     <w:p>
       <w:pPr>
         <w:spacing w:before="120" w:after="120"/>
-        <w:ind w:left="720"/>
-        <w:rPr>
-          <w:rFonts w:ascii="Bembo" w:hAnsi="Bembo"/>
-        </w:rPr>
-      </w:pPr>
-      <w:r>
-        <w:rPr>
-          <w:rFonts w:ascii="Bembo" w:hAnsi="Bembo"/>
-        </w:rPr>
-        <w:t>2023–25</w:t>
+        <w:rPr>
+          <w:rFonts w:ascii="Bembo" w:hAnsi="Bembo"/>
+        </w:rPr>
+      </w:pPr>
+      <w:r>
+        <w:rPr>
+          <w:rFonts w:ascii="Bembo" w:hAnsi="Bembo"/>
+        </w:rPr>
+        <w:t>2023</w:t>
+      </w:r>
+      <w:r>
+        <w:rPr>
+          <w:rFonts w:ascii="Bembo" w:hAnsi="Bembo"/>
+        </w:rPr>
+        <w:t>–24</w:t>
       </w:r>
       <w:r>
         <w:rPr>
@@ -2525,64 +2951,24 @@
         <w:rPr>
           <w:rFonts w:ascii="Bembo" w:hAnsi="Bembo"/>
         </w:rPr>
-        <w:t xml:space="preserve">Member, Professional Development Committee, </w:t>
-      </w:r>
-      <w:r>
-        <w:rPr>
-          <w:rFonts w:ascii="Bembo" w:hAnsi="Bembo"/>
-        </w:rPr>
-        <w:t xml:space="preserve">Library Publishing Coalition </w:t>
+        <w:t xml:space="preserve">Member, </w:t>
+      </w:r>
+      <w:r>
+        <w:rPr>
+          <w:rFonts w:ascii="Bembo" w:hAnsi="Bembo"/>
+        </w:rPr>
+        <w:t>2024 Nominating Committee</w:t>
+      </w:r>
+      <w:r>
+        <w:rPr>
+          <w:rFonts w:ascii="Bembo" w:hAnsi="Bembo"/>
+        </w:rPr>
+        <w:t>, ACRL / Digital Scholarship Section</w:t>
       </w:r>
     </w:p>
     <w:p>
       <w:pPr>
         <w:spacing w:before="120" w:after="120"/>
-        <w:ind w:left="720"/>
-        <w:rPr>
-          <w:rFonts w:ascii="Bembo" w:hAnsi="Bembo"/>
-        </w:rPr>
-      </w:pPr>
-      <w:r>
-        <w:rPr>
-          <w:rFonts w:ascii="Bembo" w:hAnsi="Bembo"/>
-        </w:rPr>
-        <w:t>2023</w:t>
-      </w:r>
-      <w:r>
-        <w:rPr>
-          <w:rFonts w:ascii="Bembo" w:hAnsi="Bembo"/>
-        </w:rPr>
-        <w:t>–24</w:t>
-      </w:r>
-      <w:r>
-        <w:rPr>
-          <w:rFonts w:ascii="Bembo" w:hAnsi="Bembo"/>
-        </w:rPr>
-        <w:tab/>
-      </w:r>
-      <w:r>
-        <w:rPr>
-          <w:rFonts w:ascii="Bembo" w:hAnsi="Bembo"/>
-        </w:rPr>
-        <w:t xml:space="preserve">Member, </w:t>
-      </w:r>
-      <w:r>
-        <w:rPr>
-          <w:rFonts w:ascii="Bembo" w:hAnsi="Bembo"/>
-        </w:rPr>
-        <w:t>2024 Nominating Committee</w:t>
-      </w:r>
-      <w:r>
-        <w:rPr>
-          <w:rFonts w:ascii="Bembo" w:hAnsi="Bembo"/>
-        </w:rPr>
-        <w:t>, ACRL / Digital Scholarship Section</w:t>
-      </w:r>
-    </w:p>
-    <w:p>
-      <w:pPr>
-        <w:spacing w:before="120" w:after="120"/>
-        <w:ind w:left="720"/>
         <w:rPr>
           <w:rFonts w:ascii="Bembo" w:hAnsi="Bembo"/>
         </w:rPr>
@@ -2604,7 +2990,6 @@
     <w:p>
       <w:pPr>
         <w:spacing w:before="120" w:after="120"/>
-        <w:ind w:left="720"/>
         <w:rPr>
           <w:rFonts w:ascii="Bembo" w:hAnsi="Bembo"/>
         </w:rPr>
@@ -2651,7 +3036,6 @@
     <w:p>
       <w:pPr>
         <w:spacing w:before="120" w:after="120"/>
-        <w:ind w:left="720"/>
         <w:rPr>
           <w:rFonts w:ascii="Bembo" w:hAnsi="Bembo"/>
         </w:rPr>
@@ -2678,13 +3062,20 @@
         <w:rPr>
           <w:rFonts w:ascii="Bembo" w:hAnsi="Bembo"/>
         </w:rPr>
-        <w:t>Peer Reviewer, Victorian Poetry</w:t>
+        <w:t xml:space="preserve">Peer Reviewer, </w:t>
+      </w:r>
+      <w:r>
+        <w:rPr>
+          <w:rFonts w:ascii="Bembo" w:hAnsi="Bembo"/>
+          <w:i/>
+          <w:iCs/>
+        </w:rPr>
+        <w:t>Victorian Poetry</w:t>
       </w:r>
     </w:p>
     <w:p>
       <w:pPr>
         <w:spacing w:before="120" w:after="120"/>
-        <w:ind w:left="720"/>
         <w:rPr>
           <w:rFonts w:ascii="Bembo" w:hAnsi="Bembo"/>
         </w:rPr>
@@ -2706,7 +3097,6 @@
     <w:p>
       <w:pPr>
         <w:spacing w:before="120" w:after="120"/>
-        <w:ind w:left="720"/>
         <w:rPr>
           <w:rFonts w:ascii="Bembo" w:hAnsi="Bembo"/>
         </w:rPr>
@@ -2739,7 +3129,6 @@
     <w:p>
       <w:pPr>
         <w:spacing w:before="120" w:after="120"/>
-        <w:ind w:left="720"/>
         <w:rPr>
           <w:rFonts w:ascii="Bembo" w:hAnsi="Bembo"/>
         </w:rPr>
@@ -2761,7 +3150,6 @@
     <w:p>
       <w:pPr>
         <w:spacing w:before="120" w:after="120"/>
-        <w:ind w:left="720"/>
         <w:rPr>
           <w:rFonts w:ascii="Bembo" w:hAnsi="Bembo"/>
         </w:rPr>
@@ -2780,78 +3168,13 @@
         <w:t>Steering Committee, Nineteenth-Century Forum, U. of Michigan</w:t>
       </w:r>
     </w:p>
-    <w:p>
-      <w:pPr>
-        <w:rPr>
-          <w:rFonts w:ascii="Bembo" w:hAnsi="Bembo"/>
-        </w:rPr>
-      </w:pPr>
-    </w:p>
-    <w:p>
-      <w:pPr>
-        <w:pStyle w:val="Heading1"/>
-        <w:ind w:firstLine="607"/>
-        <w:rPr>
-          <w:rFonts w:ascii="Bembo" w:hAnsi="Bembo"/>
-        </w:rPr>
-      </w:pPr>
-      <w:r>
-        <w:rPr>
-          <w:rFonts w:ascii="Bembo" w:hAnsi="Bembo"/>
-        </w:rPr>
-        <w:t>AFFILIATIONS</w:t>
-      </w:r>
-    </w:p>
-    <w:p>
-      <w:pPr>
-        <w:spacing w:before="120" w:after="120"/>
-        <w:ind w:left="720"/>
-        <w:rPr>
-          <w:rFonts w:ascii="Bembo" w:hAnsi="Bembo"/>
-        </w:rPr>
-      </w:pPr>
-      <w:r>
-        <w:rPr>
-          <w:rFonts w:ascii="Bembo" w:hAnsi="Bembo"/>
-        </w:rPr>
-        <w:t>American Library Association (ALA)</w:t>
-      </w:r>
-    </w:p>
-    <w:p>
-      <w:pPr>
-        <w:spacing w:before="120" w:after="120"/>
-        <w:ind w:left="720"/>
-        <w:rPr>
-          <w:rFonts w:ascii="Bembo" w:hAnsi="Bembo"/>
-        </w:rPr>
-      </w:pPr>
-      <w:r>
-        <w:rPr>
-          <w:rFonts w:ascii="Bembo" w:hAnsi="Bembo"/>
-        </w:rPr>
-        <w:t>Association of College and Research Libraries (ACRL)</w:t>
-      </w:r>
-    </w:p>
-    <w:p>
-      <w:pPr>
-        <w:spacing w:before="120" w:after="120"/>
-        <w:ind w:left="720"/>
-        <w:rPr>
-          <w:rFonts w:ascii="Bembo" w:hAnsi="Bembo"/>
-        </w:rPr>
-      </w:pPr>
-      <w:r>
-        <w:rPr>
-          <w:rFonts w:ascii="Bembo" w:hAnsi="Bembo"/>
-        </w:rPr>
-        <w:t>The Association for Computers and the Humanities (ACH)</w:t>
-      </w:r>
-    </w:p>
     <w:sectPr>
-      <w:footerReference w:type="default" r:id="rId26"/>
+      <w:footerReference w:type="default" r:id="rId27"/>
       <w:pgSz w:w="12240" w:h="15840"/>
-      <w:pgMar w:top="1440" w:right="720" w:bottom="1440" w:left="360" w:header="0" w:footer="734" w:gutter="0"/>
+      <w:pgMar w:top="1440" w:right="1440" w:bottom="1440" w:left="1440" w:header="0" w:footer="734" w:gutter="0"/>
       <w:cols w:space="720"/>
+      <w:titlePg/>
+      <w:docGrid w:linePitch="299"/>
     </w:sectPr>
   </w:body>
 </w:document>
@@ -2878,6 +3201,63 @@
 
 <file path=word/footer1.xml><?xml version="1.0" encoding="utf-8"?>
 <w:ftr xmlns:wpc="http://schemas.microsoft.com/office/word/2010/wordprocessingCanvas" xmlns:cx="http://schemas.microsoft.com/office/drawing/2014/chartex" xmlns:cx1="http://schemas.microsoft.com/office/drawing/2015/9/8/chartex" xmlns:cx2="http://schemas.microsoft.com/office/drawing/2015/10/21/chartex" xmlns:cx3="http://schemas.microsoft.com/office/drawing/2016/5/9/chartex" xmlns:cx4="http://schemas.microsoft.com/office/drawing/2016/5/10/chartex" xmlns:cx5="http://schemas.microsoft.com/office/drawing/2016/5/11/chartex" xmlns:cx6="http://schemas.microsoft.com/office/drawing/2016/5/12/chartex" xmlns:cx7="http://schemas.microsoft.com/office/drawing/2016/5/13/chartex" xmlns:cx8="http://schemas.microsoft.com/office/drawing/2016/5/14/chartex" xmlns:mc="http://schemas.openxmlformats.org/markup-compatibility/2006" xmlns:aink="http://schemas.microsoft.com/office/drawing/2016/ink" xmlns:am3d="http://schemas.microsoft.com/office/drawing/2017/model3d" xmlns:o="urn:schemas-microsoft-com:office:office" xmlns:oel="http://schemas.microsoft.com/office/2019/extlst" xmlns:r="http://schemas.openxmlformats.org/officeDocument/2006/relationships" xmlns:m="http://schemas.openxmlformats.org/officeDocument/2006/math" xmlns:v="urn:schemas-microsoft-com:vml" xmlns:wp14="http://schemas.microsoft.com/office/word/2010/wordprocessingDrawing" xmlns:wp="http://schemas.openxmlformats.org/drawingml/2006/wordprocessingDrawing" xmlns:w10="urn:schemas-microsoft-com:office:word" xmlns:w="http://schemas.openxmlformats.org/wordprocessingml/2006/main" xmlns:w14="http://schemas.microsoft.com/office/word/2010/wordml" xmlns:w15="http://schemas.microsoft.com/office/word/2012/wordml" xmlns:w16cex="http://schemas.microsoft.com/office/word/2018/wordml/cex" xmlns:w16cid="http://schemas.microsoft.com/office/word/2016/wordml/cid" xmlns:w16="http://schemas.microsoft.com/office/word/2018/wordml" xmlns:w16sdtdh="http://schemas.microsoft.com/office/word/2020/wordml/sdtdatahash" xmlns:w16se="http://schemas.microsoft.com/office/word/2015/wordml/symex" xmlns:wpg="http://schemas.microsoft.com/office/word/2010/wordprocessingGroup" xmlns:wpi="http://schemas.microsoft.com/office/word/2010/wordprocessingInk" xmlns:wne="http://schemas.microsoft.com/office/word/2006/wordml" xmlns:wps="http://schemas.microsoft.com/office/word/2010/wordprocessingShape" mc:Ignorable="w14 w15 w16se w16cid w16 w16cex w16sdtdh wp14">
+  <w:sdt>
+    <w:sdtPr>
+      <w:id w:val="-175811956"/>
+      <w:docPartObj>
+        <w:docPartGallery w:val="Page Numbers (Bottom of Page)"/>
+        <w:docPartUnique/>
+      </w:docPartObj>
+    </w:sdtPr>
+    <w:sdtEndPr>
+      <w:rPr>
+        <w:color w:val="7F7F7F" w:themeColor="background1" w:themeShade="7F"/>
+        <w:spacing w:val="60"/>
+      </w:rPr>
+    </w:sdtEndPr>
+    <w:sdtContent>
+      <w:p>
+        <w:pPr>
+          <w:pStyle w:val="Footer"/>
+          <w:pBdr>
+            <w:top w:val="single" w:sz="4" w:space="1" w:color="D9D9D9" w:themeColor="background1" w:themeShade="D9"/>
+          </w:pBdr>
+          <w:jc w:val="right"/>
+        </w:pPr>
+        <w:r>
+          <w:fldChar w:fldCharType="begin"/>
+        </w:r>
+        <w:r>
+          <w:instrText xml:space="preserve"> PAGE   \* MERGEFORMAT </w:instrText>
+        </w:r>
+        <w:r>
+          <w:fldChar w:fldCharType="separate"/>
+        </w:r>
+        <w:r>
+          <w:rPr>
+            <w:noProof/>
+          </w:rPr>
+          <w:t>2</w:t>
+        </w:r>
+        <w:r>
+          <w:rPr>
+            <w:noProof/>
+          </w:rPr>
+          <w:fldChar w:fldCharType="end"/>
+        </w:r>
+        <w:r>
+          <w:t xml:space="preserve"> | </w:t>
+        </w:r>
+        <w:r>
+          <w:rPr>
+            <w:color w:val="7F7F7F" w:themeColor="background1" w:themeShade="7F"/>
+            <w:spacing w:val="60"/>
+          </w:rPr>
+          <w:t>Page</w:t>
+        </w:r>
+      </w:p>
+    </w:sdtContent>
+  </w:sdt>
   <w:p>
     <w:pPr>
       <w:pStyle w:val="BodyText"/>
@@ -2887,679 +3267,6 @@
         <w:sz w:val="20"/>
       </w:rPr>
     </w:pPr>
-    <w:r>
-      <w:rPr>
-        <w:noProof/>
-      </w:rPr>
-      <mc:AlternateContent>
-        <mc:Choice Requires="wps">
-          <w:drawing>
-            <wp:anchor distT="0" distB="0" distL="0" distR="0" simplePos="0" relativeHeight="251629056" behindDoc="1" locked="0" layoutInCell="1" allowOverlap="1" wp14:anchorId="67B6F66E" wp14:editId="7118D4FE">
-              <wp:simplePos x="0" y="0"/>
-              <wp:positionH relativeFrom="page">
-                <wp:posOffset>5101590</wp:posOffset>
-              </wp:positionH>
-              <wp:positionV relativeFrom="page">
-                <wp:posOffset>9455734</wp:posOffset>
-              </wp:positionV>
-              <wp:extent cx="1585595" cy="158750"/>
-              <wp:effectExtent l="0" t="0" r="0" b="0"/>
-              <wp:wrapNone/>
-              <wp:docPr id="1" name="Textbox 1"/>
-              <wp:cNvGraphicFramePr>
-                <a:graphicFrameLocks xmlns:a="http://schemas.openxmlformats.org/drawingml/2006/main"/>
-              </wp:cNvGraphicFramePr>
-              <a:graphic xmlns:a="http://schemas.openxmlformats.org/drawingml/2006/main">
-                <a:graphicData uri="http://schemas.microsoft.com/office/word/2010/wordprocessingShape">
-                  <wps:wsp>
-                    <wps:cNvSpPr txBox="1">
-                      <a:spLocks/>
-                    </wps:cNvSpPr>
-                    <wps:spPr>
-                      <a:xfrm>
-                        <a:off x="0" y="0"/>
-                        <a:ext cx="1585595" cy="158750"/>
-                      </a:xfrm>
-                      <a:prstGeom prst="rect">
-                        <a:avLst/>
-                      </a:prstGeom>
-                    </wps:spPr>
-                    <wps:txbx>
-                      <w:txbxContent>
-                        <w:p>
-                          <w:pPr>
-                            <w:spacing w:before="20"/>
-                            <w:ind w:left="20"/>
-                            <w:rPr>
-                              <w:sz w:val="18"/>
-                            </w:rPr>
-                          </w:pPr>
-                          <w:r>
-                            <w:rPr>
-                              <w:w w:val="125"/>
-                              <w:sz w:val="18"/>
-                            </w:rPr>
-                            <w:t>Last</w:t>
-                          </w:r>
-                          <w:r>
-                            <w:rPr>
-                              <w:spacing w:val="-13"/>
-                              <w:w w:val="125"/>
-                              <w:sz w:val="18"/>
-                            </w:rPr>
-                            <w:t xml:space="preserve"> </w:t>
-                          </w:r>
-                          <w:r>
-                            <w:rPr>
-                              <w:w w:val="125"/>
-                              <w:sz w:val="18"/>
-                            </w:rPr>
-                            <w:t>Updated:</w:t>
-                          </w:r>
-                          <w:r>
-                            <w:rPr>
-                              <w:spacing w:val="-11"/>
-                              <w:w w:val="125"/>
-                              <w:sz w:val="18"/>
-                            </w:rPr>
-                            <w:t xml:space="preserve"> </w:t>
-                          </w:r>
-                          <w:r>
-                            <w:rPr>
-                              <w:w w:val="125"/>
-                              <w:sz w:val="18"/>
-                            </w:rPr>
-                            <w:t>June</w:t>
-                          </w:r>
-                          <w:r>
-                            <w:rPr>
-                              <w:spacing w:val="-12"/>
-                              <w:w w:val="125"/>
-                              <w:sz w:val="18"/>
-                            </w:rPr>
-                            <w:t xml:space="preserve"> </w:t>
-                          </w:r>
-                          <w:r>
-                            <w:rPr>
-                              <w:spacing w:val="-4"/>
-                              <w:w w:val="125"/>
-                              <w:sz w:val="18"/>
-                            </w:rPr>
-                            <w:t>202</w:t>
-                          </w:r>
-                          <w:r>
-                            <w:rPr>
-                              <w:spacing w:val="-4"/>
-                              <w:w w:val="125"/>
-                              <w:sz w:val="18"/>
-                            </w:rPr>
-                            <w:t>3</w:t>
-                          </w:r>
-                        </w:p>
-                      </w:txbxContent>
-                    </wps:txbx>
-                    <wps:bodyPr wrap="square" lIns="0" tIns="0" rIns="0" bIns="0" rtlCol="0">
-                      <a:noAutofit/>
-                    </wps:bodyPr>
-                  </wps:wsp>
-                </a:graphicData>
-              </a:graphic>
-            </wp:anchor>
-          </w:drawing>
-        </mc:Choice>
-        <mc:Fallback>
-          <w:pict>
-            <v:shapetype w14:anchorId="67B6F66E" id="_x0000_t202" coordsize="21600,21600" o:spt="202" path="m,l,21600r21600,l21600,xe">
-              <v:stroke joinstyle="miter"/>
-              <v:path gradientshapeok="t" o:connecttype="rect"/>
-            </v:shapetype>
-            <v:shape id="Textbox 1" o:spid="_x0000_s1026" type="#_x0000_t202" style="position:absolute;margin-left:401.7pt;margin-top:744.55pt;width:124.85pt;height:12.5pt;z-index:-251687424;visibility:visible;mso-wrap-style:square;mso-wrap-distance-left:0;mso-wrap-distance-top:0;mso-wrap-distance-right:0;mso-wrap-distance-bottom:0;mso-position-horizontal:absolute;mso-position-horizontal-relative:page;mso-position-vertical:absolute;mso-position-vertical-relative:page;v-text-anchor:top" o:gfxdata="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" filled="f" stroked="f">
-              <v:textbox inset="0,0,0,0">
-                <w:txbxContent>
-                  <w:p>
-                    <w:pPr>
-                      <w:spacing w:before="20"/>
-                      <w:ind w:left="20"/>
-                      <w:rPr>
-                        <w:sz w:val="18"/>
-                      </w:rPr>
-                    </w:pPr>
-                    <w:r>
-                      <w:rPr>
-                        <w:w w:val="125"/>
-                        <w:sz w:val="18"/>
-                      </w:rPr>
-                      <w:t>Last</w:t>
-                    </w:r>
-                    <w:r>
-                      <w:rPr>
-                        <w:spacing w:val="-13"/>
-                        <w:w w:val="125"/>
-                        <w:sz w:val="18"/>
-                      </w:rPr>
-                      <w:t xml:space="preserve"> </w:t>
-                    </w:r>
-                    <w:r>
-                      <w:rPr>
-                        <w:w w:val="125"/>
-                        <w:sz w:val="18"/>
-                      </w:rPr>
-                      <w:t>Updated:</w:t>
-                    </w:r>
-                    <w:r>
-                      <w:rPr>
-                        <w:spacing w:val="-11"/>
-                        <w:w w:val="125"/>
-                        <w:sz w:val="18"/>
-                      </w:rPr>
-                      <w:t xml:space="preserve"> </w:t>
-                    </w:r>
-                    <w:r>
-                      <w:rPr>
-                        <w:w w:val="125"/>
-                        <w:sz w:val="18"/>
-                      </w:rPr>
-                      <w:t>June</w:t>
-                    </w:r>
-                    <w:r>
-                      <w:rPr>
-                        <w:spacing w:val="-12"/>
-                        <w:w w:val="125"/>
-                        <w:sz w:val="18"/>
-                      </w:rPr>
-                      <w:t xml:space="preserve"> </w:t>
-                    </w:r>
-                    <w:r>
-                      <w:rPr>
-                        <w:spacing w:val="-4"/>
-                        <w:w w:val="125"/>
-                        <w:sz w:val="18"/>
-                      </w:rPr>
-                      <w:t>202</w:t>
-                    </w:r>
-                    <w:r>
-                      <w:rPr>
-                        <w:spacing w:val="-4"/>
-                        <w:w w:val="125"/>
-                        <w:sz w:val="18"/>
-                      </w:rPr>
-                      <w:t>3</w:t>
-                    </w:r>
-                  </w:p>
-                </w:txbxContent>
-              </v:textbox>
-              <w10:wrap anchorx="page" anchory="page"/>
-            </v:shape>
-          </w:pict>
-        </mc:Fallback>
-      </mc:AlternateContent>
-    </w:r>
-  </w:p>
-</w:ftr>
-</file>
-
-<file path=word/footer2.xml><?xml version="1.0" encoding="utf-8"?>
-<w:ftr xmlns:wpc="http://schemas.microsoft.com/office/word/2010/wordprocessingCanvas" xmlns:cx="http://schemas.microsoft.com/office/drawing/2014/chartex" xmlns:cx1="http://schemas.microsoft.com/office/drawing/2015/9/8/chartex" xmlns:cx2="http://schemas.microsoft.com/office/drawing/2015/10/21/chartex" xmlns:cx3="http://schemas.microsoft.com/office/drawing/2016/5/9/chartex" xmlns:cx4="http://schemas.microsoft.com/office/drawing/2016/5/10/chartex" xmlns:cx5="http://schemas.microsoft.com/office/drawing/2016/5/11/chartex" xmlns:cx6="http://schemas.microsoft.com/office/drawing/2016/5/12/chartex" xmlns:cx7="http://schemas.microsoft.com/office/drawing/2016/5/13/chartex" xmlns:cx8="http://schemas.microsoft.com/office/drawing/2016/5/14/chartex" xmlns:mc="http://schemas.openxmlformats.org/markup-compatibility/2006" xmlns:aink="http://schemas.microsoft.com/office/drawing/2016/ink" xmlns:am3d="http://schemas.microsoft.com/office/drawing/2017/model3d" xmlns:o="urn:schemas-microsoft-com:office:office" xmlns:oel="http://schemas.microsoft.com/office/2019/extlst" xmlns:r="http://schemas.openxmlformats.org/officeDocument/2006/relationships" xmlns:m="http://schemas.openxmlformats.org/officeDocument/2006/math" xmlns:v="urn:schemas-microsoft-com:vml" xmlns:wp14="http://schemas.microsoft.com/office/word/2010/wordprocessingDrawing" xmlns:wp="http://schemas.openxmlformats.org/drawingml/2006/wordprocessingDrawing" xmlns:w10="urn:schemas-microsoft-com:office:word" xmlns:w="http://schemas.openxmlformats.org/wordprocessingml/2006/main" xmlns:w14="http://schemas.microsoft.com/office/word/2010/wordml" xmlns:w15="http://schemas.microsoft.com/office/word/2012/wordml" xmlns:w16cex="http://schemas.microsoft.com/office/word/2018/wordml/cex" xmlns:w16cid="http://schemas.microsoft.com/office/word/2016/wordml/cid" xmlns:w16="http://schemas.microsoft.com/office/word/2018/wordml" xmlns:w16sdtdh="http://schemas.microsoft.com/office/word/2020/wordml/sdtdatahash" xmlns:w16se="http://schemas.microsoft.com/office/word/2015/wordml/symex" xmlns:wpg="http://schemas.microsoft.com/office/word/2010/wordprocessingGroup" xmlns:wpi="http://schemas.microsoft.com/office/word/2010/wordprocessingInk" xmlns:wne="http://schemas.microsoft.com/office/word/2006/wordml" xmlns:wps="http://schemas.microsoft.com/office/word/2010/wordprocessingShape" mc:Ignorable="w14 w15 w16se w16cid w16 w16cex w16sdtdh wp14">
-  <w:p>
-    <w:pPr>
-      <w:pStyle w:val="BodyText"/>
-      <w:spacing w:before="0" w:line="14" w:lineRule="auto"/>
-      <w:ind w:left="0"/>
-      <w:rPr>
-        <w:sz w:val="20"/>
-      </w:rPr>
-    </w:pPr>
-    <w:r>
-      <w:rPr>
-        <w:noProof/>
-      </w:rPr>
-      <mc:AlternateContent>
-        <mc:Choice Requires="wps">
-          <w:drawing>
-            <wp:anchor distT="0" distB="0" distL="0" distR="0" simplePos="0" relativeHeight="251651584" behindDoc="1" locked="0" layoutInCell="1" allowOverlap="1" wp14:anchorId="60AFF7DA" wp14:editId="59C44F78">
-              <wp:simplePos x="0" y="0"/>
-              <wp:positionH relativeFrom="page">
-                <wp:posOffset>1177289</wp:posOffset>
-              </wp:positionH>
-              <wp:positionV relativeFrom="page">
-                <wp:posOffset>9455734</wp:posOffset>
-              </wp:positionV>
-              <wp:extent cx="723900" cy="158750"/>
-              <wp:effectExtent l="0" t="0" r="0" b="0"/>
-              <wp:wrapNone/>
-              <wp:docPr id="2" name="Textbox 2"/>
-              <wp:cNvGraphicFramePr>
-                <a:graphicFrameLocks xmlns:a="http://schemas.openxmlformats.org/drawingml/2006/main"/>
-              </wp:cNvGraphicFramePr>
-              <a:graphic xmlns:a="http://schemas.openxmlformats.org/drawingml/2006/main">
-                <a:graphicData uri="http://schemas.microsoft.com/office/word/2010/wordprocessingShape">
-                  <wps:wsp>
-                    <wps:cNvSpPr txBox="1">
-                      <a:spLocks/>
-                    </wps:cNvSpPr>
-                    <wps:spPr>
-                      <a:xfrm>
-                        <a:off x="0" y="0"/>
-                        <a:ext cx="723900" cy="158750"/>
-                      </a:xfrm>
-                      <a:prstGeom prst="rect">
-                        <a:avLst/>
-                      </a:prstGeom>
-                    </wps:spPr>
-                    <wps:txbx>
-                      <w:txbxContent>
-                        <w:p>
-                          <w:pPr>
-                            <w:spacing w:before="20"/>
-                            <w:ind w:left="20"/>
-                            <w:rPr>
-                              <w:sz w:val="18"/>
-                            </w:rPr>
-                          </w:pPr>
-                          <w:r>
-                            <w:rPr>
-                              <w:w w:val="120"/>
-                              <w:sz w:val="18"/>
-                            </w:rPr>
-                            <w:t>Adam</w:t>
-                          </w:r>
-                          <w:r>
-                            <w:rPr>
-                              <w:spacing w:val="-1"/>
-                              <w:w w:val="125"/>
-                              <w:sz w:val="18"/>
-                            </w:rPr>
-                            <w:t xml:space="preserve"> </w:t>
-                          </w:r>
-                          <w:r>
-                            <w:rPr>
-                              <w:spacing w:val="-2"/>
-                              <w:w w:val="125"/>
-                              <w:sz w:val="18"/>
-                            </w:rPr>
-                            <w:t>Mazel</w:t>
-                          </w:r>
-                        </w:p>
-                      </w:txbxContent>
-                    </wps:txbx>
-                    <wps:bodyPr wrap="square" lIns="0" tIns="0" rIns="0" bIns="0" rtlCol="0">
-                      <a:noAutofit/>
-                    </wps:bodyPr>
-                  </wps:wsp>
-                </a:graphicData>
-              </a:graphic>
-            </wp:anchor>
-          </w:drawing>
-        </mc:Choice>
-        <mc:Fallback>
-          <w:pict>
-            <v:shapetype w14:anchorId="60AFF7DA" id="_x0000_t202" coordsize="21600,21600" o:spt="202" path="m,l,21600r21600,l21600,xe">
-              <v:stroke joinstyle="miter"/>
-              <v:path gradientshapeok="t" o:connecttype="rect"/>
-            </v:shapetype>
-            <v:shape id="Textbox 2" o:spid="_x0000_s1027" type="#_x0000_t202" style="position:absolute;margin-left:92.7pt;margin-top:744.55pt;width:57pt;height:12.5pt;z-index:-251664896;visibility:visible;mso-wrap-style:square;mso-wrap-distance-left:0;mso-wrap-distance-top:0;mso-wrap-distance-right:0;mso-wrap-distance-bottom:0;mso-position-horizontal:absolute;mso-position-horizontal-relative:page;mso-position-vertical:absolute;mso-position-vertical-relative:page;v-text-anchor:top" o:gfxdata="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" filled="f" stroked="f">
-              <v:textbox inset="0,0,0,0">
-                <w:txbxContent>
-                  <w:p>
-                    <w:pPr>
-                      <w:spacing w:before="20"/>
-                      <w:ind w:left="20"/>
-                      <w:rPr>
-                        <w:sz w:val="18"/>
-                      </w:rPr>
-                    </w:pPr>
-                    <w:r>
-                      <w:rPr>
-                        <w:w w:val="120"/>
-                        <w:sz w:val="18"/>
-                      </w:rPr>
-                      <w:t>Adam</w:t>
-                    </w:r>
-                    <w:r>
-                      <w:rPr>
-                        <w:spacing w:val="-1"/>
-                        <w:w w:val="125"/>
-                        <w:sz w:val="18"/>
-                      </w:rPr>
-                      <w:t xml:space="preserve"> </w:t>
-                    </w:r>
-                    <w:r>
-                      <w:rPr>
-                        <w:spacing w:val="-2"/>
-                        <w:w w:val="125"/>
-                        <w:sz w:val="18"/>
-                      </w:rPr>
-                      <w:t>Mazel</w:t>
-                    </w:r>
-                  </w:p>
-                </w:txbxContent>
-              </v:textbox>
-              <w10:wrap anchorx="page" anchory="page"/>
-            </v:shape>
-          </w:pict>
-        </mc:Fallback>
-      </mc:AlternateContent>
-    </w:r>
-    <w:r>
-      <w:rPr>
-        <w:noProof/>
-      </w:rPr>
-      <mc:AlternateContent>
-        <mc:Choice Requires="wps">
-          <w:drawing>
-            <wp:anchor distT="0" distB="0" distL="0" distR="0" simplePos="0" relativeHeight="251674112" behindDoc="1" locked="0" layoutInCell="1" allowOverlap="1" wp14:anchorId="5B29904D" wp14:editId="6491AE6A">
-              <wp:simplePos x="0" y="0"/>
-              <wp:positionH relativeFrom="page">
-                <wp:posOffset>3996690</wp:posOffset>
-              </wp:positionH>
-              <wp:positionV relativeFrom="page">
-                <wp:posOffset>9455734</wp:posOffset>
-              </wp:positionV>
-              <wp:extent cx="161925" cy="158750"/>
-              <wp:effectExtent l="0" t="0" r="0" b="0"/>
-              <wp:wrapNone/>
-              <wp:docPr id="3" name="Textbox 3"/>
-              <wp:cNvGraphicFramePr>
-                <a:graphicFrameLocks xmlns:a="http://schemas.openxmlformats.org/drawingml/2006/main"/>
-              </wp:cNvGraphicFramePr>
-              <a:graphic xmlns:a="http://schemas.openxmlformats.org/drawingml/2006/main">
-                <a:graphicData uri="http://schemas.microsoft.com/office/word/2010/wordprocessingShape">
-                  <wps:wsp>
-                    <wps:cNvSpPr txBox="1">
-                      <a:spLocks/>
-                    </wps:cNvSpPr>
-                    <wps:spPr>
-                      <a:xfrm>
-                        <a:off x="0" y="0"/>
-                        <a:ext cx="161925" cy="158750"/>
-                      </a:xfrm>
-                      <a:prstGeom prst="rect">
-                        <a:avLst/>
-                      </a:prstGeom>
-                    </wps:spPr>
-                    <wps:txbx>
-                      <w:txbxContent>
-                        <w:p>
-                          <w:pPr>
-                            <w:spacing w:before="20"/>
-                            <w:ind w:left="60"/>
-                            <w:rPr>
-                              <w:sz w:val="18"/>
-                            </w:rPr>
-                          </w:pPr>
-                          <w:r>
-                            <w:rPr>
-                              <w:w w:val="127"/>
-                              <w:sz w:val="18"/>
-                            </w:rPr>
-                            <w:fldChar w:fldCharType="begin"/>
-                          </w:r>
-                          <w:r>
-                            <w:rPr>
-                              <w:w w:val="127"/>
-                              <w:sz w:val="18"/>
-                            </w:rPr>
-                            <w:instrText xml:space="preserve"> PAGE </w:instrText>
-                          </w:r>
-                          <w:r>
-                            <w:rPr>
-                              <w:w w:val="127"/>
-                              <w:sz w:val="18"/>
-                            </w:rPr>
-                            <w:fldChar w:fldCharType="separate"/>
-                          </w:r>
-                          <w:r>
-                            <w:rPr>
-                              <w:w w:val="127"/>
-                              <w:sz w:val="18"/>
-                            </w:rPr>
-                            <w:t>2</w:t>
-                          </w:r>
-                          <w:r>
-                            <w:rPr>
-                              <w:w w:val="127"/>
-                              <w:sz w:val="18"/>
-                            </w:rPr>
-                            <w:fldChar w:fldCharType="end"/>
-                          </w:r>
-                        </w:p>
-                      </w:txbxContent>
-                    </wps:txbx>
-                    <wps:bodyPr wrap="square" lIns="0" tIns="0" rIns="0" bIns="0" rtlCol="0">
-                      <a:noAutofit/>
-                    </wps:bodyPr>
-                  </wps:wsp>
-                </a:graphicData>
-              </a:graphic>
-            </wp:anchor>
-          </w:drawing>
-        </mc:Choice>
-        <mc:Fallback>
-          <w:pict>
-            <v:shape w14:anchorId="5B29904D" id="Textbox 3" o:spid="_x0000_s1028" type="#_x0000_t202" style="position:absolute;margin-left:314.7pt;margin-top:744.55pt;width:12.75pt;height:12.5pt;z-index:-251642368;visibility:visible;mso-wrap-style:square;mso-wrap-distance-left:0;mso-wrap-distance-top:0;mso-wrap-distance-right:0;mso-wrap-distance-bottom:0;mso-position-horizontal:absolute;mso-position-horizontal-relative:page;mso-position-vertical:absolute;mso-position-vertical-relative:page;v-text-anchor:top" o:gfxdata="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" filled="f" stroked="f">
-              <v:textbox inset="0,0,0,0">
-                <w:txbxContent>
-                  <w:p>
-                    <w:pPr>
-                      <w:spacing w:before="20"/>
-                      <w:ind w:left="60"/>
-                      <w:rPr>
-                        <w:sz w:val="18"/>
-                      </w:rPr>
-                    </w:pPr>
-                    <w:r>
-                      <w:rPr>
-                        <w:w w:val="127"/>
-                        <w:sz w:val="18"/>
-                      </w:rPr>
-                      <w:fldChar w:fldCharType="begin"/>
-                    </w:r>
-                    <w:r>
-                      <w:rPr>
-                        <w:w w:val="127"/>
-                        <w:sz w:val="18"/>
-                      </w:rPr>
-                      <w:instrText xml:space="preserve"> PAGE </w:instrText>
-                    </w:r>
-                    <w:r>
-                      <w:rPr>
-                        <w:w w:val="127"/>
-                        <w:sz w:val="18"/>
-                      </w:rPr>
-                      <w:fldChar w:fldCharType="separate"/>
-                    </w:r>
-                    <w:r>
-                      <w:rPr>
-                        <w:w w:val="127"/>
-                        <w:sz w:val="18"/>
-                      </w:rPr>
-                      <w:t>2</w:t>
-                    </w:r>
-                    <w:r>
-                      <w:rPr>
-                        <w:w w:val="127"/>
-                        <w:sz w:val="18"/>
-                      </w:rPr>
-                      <w:fldChar w:fldCharType="end"/>
-                    </w:r>
-                  </w:p>
-                </w:txbxContent>
-              </v:textbox>
-              <w10:wrap anchorx="page" anchory="page"/>
-            </v:shape>
-          </w:pict>
-        </mc:Fallback>
-      </mc:AlternateContent>
-    </w:r>
-    <w:r>
-      <w:rPr>
-        <w:noProof/>
-      </w:rPr>
-      <mc:AlternateContent>
-        <mc:Choice Requires="wps">
-          <w:drawing>
-            <wp:anchor distT="0" distB="0" distL="0" distR="0" simplePos="0" relativeHeight="251696640" behindDoc="1" locked="0" layoutInCell="1" allowOverlap="1" wp14:anchorId="43DD0D8C" wp14:editId="125D8310">
-              <wp:simplePos x="0" y="0"/>
-              <wp:positionH relativeFrom="page">
-                <wp:posOffset>5101590</wp:posOffset>
-              </wp:positionH>
-              <wp:positionV relativeFrom="page">
-                <wp:posOffset>9455734</wp:posOffset>
-              </wp:positionV>
-              <wp:extent cx="1585595" cy="158750"/>
-              <wp:effectExtent l="0" t="0" r="0" b="0"/>
-              <wp:wrapNone/>
-              <wp:docPr id="4" name="Textbox 4"/>
-              <wp:cNvGraphicFramePr>
-                <a:graphicFrameLocks xmlns:a="http://schemas.openxmlformats.org/drawingml/2006/main"/>
-              </wp:cNvGraphicFramePr>
-              <a:graphic xmlns:a="http://schemas.openxmlformats.org/drawingml/2006/main">
-                <a:graphicData uri="http://schemas.microsoft.com/office/word/2010/wordprocessingShape">
-                  <wps:wsp>
-                    <wps:cNvSpPr txBox="1">
-                      <a:spLocks/>
-                    </wps:cNvSpPr>
-                    <wps:spPr>
-                      <a:xfrm>
-                        <a:off x="0" y="0"/>
-                        <a:ext cx="1585595" cy="158750"/>
-                      </a:xfrm>
-                      <a:prstGeom prst="rect">
-                        <a:avLst/>
-                      </a:prstGeom>
-                    </wps:spPr>
-                    <wps:txbx>
-                      <w:txbxContent>
-                        <w:p>
-                          <w:pPr>
-                            <w:spacing w:before="20"/>
-                            <w:ind w:left="20"/>
-                            <w:rPr>
-                              <w:sz w:val="18"/>
-                            </w:rPr>
-                          </w:pPr>
-                          <w:r>
-                            <w:rPr>
-                              <w:w w:val="125"/>
-                              <w:sz w:val="18"/>
-                            </w:rPr>
-                            <w:t>Last</w:t>
-                          </w:r>
-                          <w:r>
-                            <w:rPr>
-                              <w:spacing w:val="-13"/>
-                              <w:w w:val="125"/>
-                              <w:sz w:val="18"/>
-                            </w:rPr>
-                            <w:t xml:space="preserve"> </w:t>
-                          </w:r>
-                          <w:r>
-                            <w:rPr>
-                              <w:w w:val="125"/>
-                              <w:sz w:val="18"/>
-                            </w:rPr>
-                            <w:t>Updated:</w:t>
-                          </w:r>
-                          <w:r>
-                            <w:rPr>
-                              <w:spacing w:val="-11"/>
-                              <w:w w:val="125"/>
-                              <w:sz w:val="18"/>
-                            </w:rPr>
-                            <w:t xml:space="preserve"> </w:t>
-                          </w:r>
-                          <w:r>
-                            <w:rPr>
-                              <w:w w:val="125"/>
-                              <w:sz w:val="18"/>
-                            </w:rPr>
-                            <w:t>June 2023</w:t>
-                          </w:r>
-                          <w:r>
-                            <w:rPr>
-                              <w:w w:val="125"/>
-                              <w:sz w:val="18"/>
-                            </w:rPr>
-                            <w:tab/>
-                          </w:r>
-                        </w:p>
-                      </w:txbxContent>
-                    </wps:txbx>
-                    <wps:bodyPr wrap="square" lIns="0" tIns="0" rIns="0" bIns="0" rtlCol="0">
-                      <a:noAutofit/>
-                    </wps:bodyPr>
-                  </wps:wsp>
-                </a:graphicData>
-              </a:graphic>
-            </wp:anchor>
-          </w:drawing>
-        </mc:Choice>
-        <mc:Fallback>
-          <w:pict>
-            <v:shape w14:anchorId="43DD0D8C" id="Textbox 4" o:spid="_x0000_s1029" type="#_x0000_t202" style="position:absolute;margin-left:401.7pt;margin-top:744.55pt;width:124.85pt;height:12.5pt;z-index:-251619840;visibility:visible;mso-wrap-style:square;mso-wrap-distance-left:0;mso-wrap-distance-top:0;mso-wrap-distance-right:0;mso-wrap-distance-bottom:0;mso-position-horizontal:absolute;mso-position-horizontal-relative:page;mso-position-vertical:absolute;mso-position-vertical-relative:page;v-text-anchor:top" o:gfxdata="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" filled="f" stroked="f">
-              <v:textbox inset="0,0,0,0">
-                <w:txbxContent>
-                  <w:p>
-                    <w:pPr>
-                      <w:spacing w:before="20"/>
-                      <w:ind w:left="20"/>
-                      <w:rPr>
-                        <w:sz w:val="18"/>
-                      </w:rPr>
-                    </w:pPr>
-                    <w:r>
-                      <w:rPr>
-                        <w:w w:val="125"/>
-                        <w:sz w:val="18"/>
-                      </w:rPr>
-                      <w:t>Last</w:t>
-                    </w:r>
-                    <w:r>
-                      <w:rPr>
-                        <w:spacing w:val="-13"/>
-                        <w:w w:val="125"/>
-                        <w:sz w:val="18"/>
-                      </w:rPr>
-                      <w:t xml:space="preserve"> </w:t>
-                    </w:r>
-                    <w:r>
-                      <w:rPr>
-                        <w:w w:val="125"/>
-                        <w:sz w:val="18"/>
-                      </w:rPr>
-                      <w:t>Updated:</w:t>
-                    </w:r>
-                    <w:r>
-                      <w:rPr>
-                        <w:spacing w:val="-11"/>
-                        <w:w w:val="125"/>
-                        <w:sz w:val="18"/>
-                      </w:rPr>
-                      <w:t xml:space="preserve"> </w:t>
-                    </w:r>
-                    <w:r>
-                      <w:rPr>
-                        <w:w w:val="125"/>
-                        <w:sz w:val="18"/>
-                      </w:rPr>
-                      <w:t>June 2023</w:t>
-                    </w:r>
-                    <w:r>
-                      <w:rPr>
-                        <w:w w:val="125"/>
-                        <w:sz w:val="18"/>
-                      </w:rPr>
-                      <w:tab/>
-                    </w:r>
-                  </w:p>
-                </w:txbxContent>
-              </v:textbox>
-              <w10:wrap anchorx="page" anchory="page"/>
-            </v:shape>
-          </w:pict>
-        </mc:Fallback>
-      </mc:AlternateContent>
-    </w:r>
   </w:p>
 </w:ftr>
 </file>
@@ -4023,110 +3730,110 @@
   <w:abstractNum w:abstractNumId="4" w15:restartNumberingAfterBreak="0">
     <w:nsid w:val="7C5D51F1"/>
     <w:multiLevelType w:val="hybridMultilevel"/>
-    <w:tmpl w:val="6404742A"/>
+    <w:tmpl w:val="A33E0E0E"/>
     <w:lvl w:ilvl="0" w:tplc="04090001">
       <w:start w:val="1"/>
       <w:numFmt w:val="bullet"/>
       <w:lvlText w:val=""/>
       <w:lvlJc w:val="left"/>
       <w:pPr>
+        <w:ind w:left="2520" w:hanging="360"/>
+      </w:pPr>
+      <w:rPr>
+        <w:rFonts w:ascii="Symbol" w:hAnsi="Symbol" w:hint="default"/>
+      </w:rPr>
+    </w:lvl>
+    <w:lvl w:ilvl="1" w:tplc="04090003" w:tentative="1">
+      <w:start w:val="1"/>
+      <w:numFmt w:val="bullet"/>
+      <w:lvlText w:val="o"/>
+      <w:lvlJc w:val="left"/>
+      <w:pPr>
         <w:ind w:left="3240" w:hanging="360"/>
       </w:pPr>
       <w:rPr>
+        <w:rFonts w:ascii="Courier New" w:hAnsi="Courier New" w:cs="Courier New" w:hint="default"/>
+      </w:rPr>
+    </w:lvl>
+    <w:lvl w:ilvl="2" w:tplc="04090005" w:tentative="1">
+      <w:start w:val="1"/>
+      <w:numFmt w:val="bullet"/>
+      <w:lvlText w:val=""/>
+      <w:lvlJc w:val="left"/>
+      <w:pPr>
+        <w:ind w:left="3960" w:hanging="360"/>
+      </w:pPr>
+      <w:rPr>
+        <w:rFonts w:ascii="Wingdings" w:hAnsi="Wingdings" w:hint="default"/>
+      </w:rPr>
+    </w:lvl>
+    <w:lvl w:ilvl="3" w:tplc="04090001" w:tentative="1">
+      <w:start w:val="1"/>
+      <w:numFmt w:val="bullet"/>
+      <w:lvlText w:val=""/>
+      <w:lvlJc w:val="left"/>
+      <w:pPr>
+        <w:ind w:left="4680" w:hanging="360"/>
+      </w:pPr>
+      <w:rPr>
         <w:rFonts w:ascii="Symbol" w:hAnsi="Symbol" w:hint="default"/>
       </w:rPr>
     </w:lvl>
-    <w:lvl w:ilvl="1" w:tplc="04090003" w:tentative="1">
+    <w:lvl w:ilvl="4" w:tplc="04090003" w:tentative="1">
       <w:start w:val="1"/>
       <w:numFmt w:val="bullet"/>
       <w:lvlText w:val="o"/>
       <w:lvlJc w:val="left"/>
       <w:pPr>
-        <w:ind w:left="3960" w:hanging="360"/>
+        <w:ind w:left="5400" w:hanging="360"/>
       </w:pPr>
       <w:rPr>
         <w:rFonts w:ascii="Courier New" w:hAnsi="Courier New" w:cs="Courier New" w:hint="default"/>
       </w:rPr>
     </w:lvl>
-    <w:lvl w:ilvl="2" w:tplc="04090005" w:tentative="1">
+    <w:lvl w:ilvl="5" w:tplc="04090005" w:tentative="1">
       <w:start w:val="1"/>
       <w:numFmt w:val="bullet"/>
       <w:lvlText w:val=""/>
       <w:lvlJc w:val="left"/>
       <w:pPr>
-        <w:ind w:left="4680" w:hanging="360"/>
+        <w:ind w:left="6120" w:hanging="360"/>
       </w:pPr>
       <w:rPr>
         <w:rFonts w:ascii="Wingdings" w:hAnsi="Wingdings" w:hint="default"/>
       </w:rPr>
     </w:lvl>
-    <w:lvl w:ilvl="3" w:tplc="04090001" w:tentative="1">
+    <w:lvl w:ilvl="6" w:tplc="04090001" w:tentative="1">
       <w:start w:val="1"/>
       <w:numFmt w:val="bullet"/>
       <w:lvlText w:val=""/>
       <w:lvlJc w:val="left"/>
       <w:pPr>
-        <w:ind w:left="5400" w:hanging="360"/>
+        <w:ind w:left="6840" w:hanging="360"/>
       </w:pPr>
       <w:rPr>
         <w:rFonts w:ascii="Symbol" w:hAnsi="Symbol" w:hint="default"/>
       </w:rPr>
     </w:lvl>
-    <w:lvl w:ilvl="4" w:tplc="04090003" w:tentative="1">
+    <w:lvl w:ilvl="7" w:tplc="04090003" w:tentative="1">
       <w:start w:val="1"/>
       <w:numFmt w:val="bullet"/>
       <w:lvlText w:val="o"/>
       <w:lvlJc w:val="left"/>
       <w:pPr>
-        <w:ind w:left="6120" w:hanging="360"/>
+        <w:ind w:left="7560" w:hanging="360"/>
       </w:pPr>
       <w:rPr>
         <w:rFonts w:ascii="Courier New" w:hAnsi="Courier New" w:cs="Courier New" w:hint="default"/>
       </w:rPr>
     </w:lvl>
-    <w:lvl w:ilvl="5" w:tplc="04090005" w:tentative="1">
+    <w:lvl w:ilvl="8" w:tplc="04090005" w:tentative="1">
       <w:start w:val="1"/>
       <w:numFmt w:val="bullet"/>
       <w:lvlText w:val=""/>
       <w:lvlJc w:val="left"/>
       <w:pPr>
-        <w:ind w:left="6840" w:hanging="360"/>
-      </w:pPr>
-      <w:rPr>
-        <w:rFonts w:ascii="Wingdings" w:hAnsi="Wingdings" w:hint="default"/>
-      </w:rPr>
-    </w:lvl>
-    <w:lvl w:ilvl="6" w:tplc="04090001" w:tentative="1">
-      <w:start w:val="1"/>
-      <w:numFmt w:val="bullet"/>
-      <w:lvlText w:val=""/>
-      <w:lvlJc w:val="left"/>
-      <w:pPr>
-        <w:ind w:left="7560" w:hanging="360"/>
-      </w:pPr>
-      <w:rPr>
-        <w:rFonts w:ascii="Symbol" w:hAnsi="Symbol" w:hint="default"/>
-      </w:rPr>
-    </w:lvl>
-    <w:lvl w:ilvl="7" w:tplc="04090003" w:tentative="1">
-      <w:start w:val="1"/>
-      <w:numFmt w:val="bullet"/>
-      <w:lvlText w:val="o"/>
-      <w:lvlJc w:val="left"/>
-      <w:pPr>
         <w:ind w:left="8280" w:hanging="360"/>
-      </w:pPr>
-      <w:rPr>
-        <w:rFonts w:ascii="Courier New" w:hAnsi="Courier New" w:cs="Courier New" w:hint="default"/>
-      </w:rPr>
-    </w:lvl>
-    <w:lvl w:ilvl="8" w:tplc="04090005" w:tentative="1">
-      <w:start w:val="1"/>
-      <w:numFmt w:val="bullet"/>
-      <w:lvlText w:val=""/>
-      <w:lvlJc w:val="left"/>
-      <w:pPr>
-        <w:ind w:left="9000" w:hanging="360"/>
       </w:pPr>
       <w:rPr>
         <w:rFonts w:ascii="Wingdings" w:hAnsi="Wingdings" w:hint="default"/>
@@ -4143,103 +3850,103 @@
       <w:lvlText w:val=""/>
       <w:lvlJc w:val="left"/>
       <w:pPr>
+        <w:ind w:left="2520" w:hanging="360"/>
+      </w:pPr>
+      <w:rPr>
+        <w:rFonts w:ascii="Symbol" w:hAnsi="Symbol" w:hint="default"/>
+      </w:rPr>
+    </w:lvl>
+    <w:lvl w:ilvl="1" w:tplc="04090003">
+      <w:start w:val="1"/>
+      <w:numFmt w:val="bullet"/>
+      <w:lvlText w:val="o"/>
+      <w:lvlJc w:val="left"/>
+      <w:pPr>
         <w:ind w:left="3240" w:hanging="360"/>
       </w:pPr>
       <w:rPr>
+        <w:rFonts w:ascii="Courier New" w:hAnsi="Courier New" w:cs="Courier New" w:hint="default"/>
+      </w:rPr>
+    </w:lvl>
+    <w:lvl w:ilvl="2" w:tplc="04090005" w:tentative="1">
+      <w:start w:val="1"/>
+      <w:numFmt w:val="bullet"/>
+      <w:lvlText w:val=""/>
+      <w:lvlJc w:val="left"/>
+      <w:pPr>
+        <w:ind w:left="3960" w:hanging="360"/>
+      </w:pPr>
+      <w:rPr>
+        <w:rFonts w:ascii="Wingdings" w:hAnsi="Wingdings" w:hint="default"/>
+      </w:rPr>
+    </w:lvl>
+    <w:lvl w:ilvl="3" w:tplc="04090001" w:tentative="1">
+      <w:start w:val="1"/>
+      <w:numFmt w:val="bullet"/>
+      <w:lvlText w:val=""/>
+      <w:lvlJc w:val="left"/>
+      <w:pPr>
+        <w:ind w:left="4680" w:hanging="360"/>
+      </w:pPr>
+      <w:rPr>
         <w:rFonts w:ascii="Symbol" w:hAnsi="Symbol" w:hint="default"/>
       </w:rPr>
     </w:lvl>
-    <w:lvl w:ilvl="1" w:tplc="04090003">
+    <w:lvl w:ilvl="4" w:tplc="04090003" w:tentative="1">
       <w:start w:val="1"/>
       <w:numFmt w:val="bullet"/>
       <w:lvlText w:val="o"/>
       <w:lvlJc w:val="left"/>
       <w:pPr>
-        <w:ind w:left="3960" w:hanging="360"/>
+        <w:ind w:left="5400" w:hanging="360"/>
       </w:pPr>
       <w:rPr>
         <w:rFonts w:ascii="Courier New" w:hAnsi="Courier New" w:cs="Courier New" w:hint="default"/>
       </w:rPr>
     </w:lvl>
-    <w:lvl w:ilvl="2" w:tplc="04090005" w:tentative="1">
+    <w:lvl w:ilvl="5" w:tplc="04090005" w:tentative="1">
       <w:start w:val="1"/>
       <w:numFmt w:val="bullet"/>
       <w:lvlText w:val=""/>
       <w:lvlJc w:val="left"/>
       <w:pPr>
-        <w:ind w:left="4680" w:hanging="360"/>
+        <w:ind w:left="6120" w:hanging="360"/>
       </w:pPr>
       <w:rPr>
         <w:rFonts w:ascii="Wingdings" w:hAnsi="Wingdings" w:hint="default"/>
       </w:rPr>
     </w:lvl>
-    <w:lvl w:ilvl="3" w:tplc="04090001" w:tentative="1">
+    <w:lvl w:ilvl="6" w:tplc="04090001" w:tentative="1">
       <w:start w:val="1"/>
       <w:numFmt w:val="bullet"/>
       <w:lvlText w:val=""/>
       <w:lvlJc w:val="left"/>
       <w:pPr>
-        <w:ind w:left="5400" w:hanging="360"/>
+        <w:ind w:left="6840" w:hanging="360"/>
       </w:pPr>
       <w:rPr>
         <w:rFonts w:ascii="Symbol" w:hAnsi="Symbol" w:hint="default"/>
       </w:rPr>
     </w:lvl>
-    <w:lvl w:ilvl="4" w:tplc="04090003" w:tentative="1">
+    <w:lvl w:ilvl="7" w:tplc="04090003" w:tentative="1">
       <w:start w:val="1"/>
       <w:numFmt w:val="bullet"/>
       <w:lvlText w:val="o"/>
       <w:lvlJc w:val="left"/>
       <w:pPr>
-        <w:ind w:left="6120" w:hanging="360"/>
+        <w:ind w:left="7560" w:hanging="360"/>
       </w:pPr>
       <w:rPr>
         <w:rFonts w:ascii="Courier New" w:hAnsi="Courier New" w:cs="Courier New" w:hint="default"/>
       </w:rPr>
     </w:lvl>
-    <w:lvl w:ilvl="5" w:tplc="04090005" w:tentative="1">
+    <w:lvl w:ilvl="8" w:tplc="04090005" w:tentative="1">
       <w:start w:val="1"/>
       <w:numFmt w:val="bullet"/>
       <w:lvlText w:val=""/>
       <w:lvlJc w:val="left"/>
       <w:pPr>
-        <w:ind w:left="6840" w:hanging="360"/>
-      </w:pPr>
-      <w:rPr>
-        <w:rFonts w:ascii="Wingdings" w:hAnsi="Wingdings" w:hint="default"/>
-      </w:rPr>
-    </w:lvl>
-    <w:lvl w:ilvl="6" w:tplc="04090001" w:tentative="1">
-      <w:start w:val="1"/>
-      <w:numFmt w:val="bullet"/>
-      <w:lvlText w:val=""/>
-      <w:lvlJc w:val="left"/>
-      <w:pPr>
-        <w:ind w:left="7560" w:hanging="360"/>
-      </w:pPr>
-      <w:rPr>
-        <w:rFonts w:ascii="Symbol" w:hAnsi="Symbol" w:hint="default"/>
-      </w:rPr>
-    </w:lvl>
-    <w:lvl w:ilvl="7" w:tplc="04090003" w:tentative="1">
-      <w:start w:val="1"/>
-      <w:numFmt w:val="bullet"/>
-      <w:lvlText w:val="o"/>
-      <w:lvlJc w:val="left"/>
-      <w:pPr>
         <w:ind w:left="8280" w:hanging="360"/>
-      </w:pPr>
-      <w:rPr>
-        <w:rFonts w:ascii="Courier New" w:hAnsi="Courier New" w:cs="Courier New" w:hint="default"/>
-      </w:rPr>
-    </w:lvl>
-    <w:lvl w:ilvl="8" w:tplc="04090005" w:tentative="1">
-      <w:start w:val="1"/>
-      <w:numFmt w:val="bullet"/>
-      <w:lvlText w:val=""/>
-      <w:lvlJc w:val="left"/>
-      <w:pPr>
-        <w:ind w:left="9000" w:hanging="360"/>
       </w:pPr>
       <w:rPr>
         <w:rFonts w:ascii="Wingdings" w:hAnsi="Wingdings" w:hint="default"/>
@@ -5003,6 +4710,18 @@
       <w:spacing w:val="15"/>
     </w:rPr>
   </w:style>
+  <w:style w:type="character" w:styleId="FollowedHyperlink">
+    <w:name w:val="FollowedHyperlink"/>
+    <w:basedOn w:val="DefaultParagraphFont"/>
+    <w:uiPriority w:val="99"/>
+    <w:semiHidden/>
+    <w:unhideWhenUsed/>
+    <w:rsid w:val="002A09F8"/>
+    <w:rPr>
+      <w:color w:val="800080" w:themeColor="followedHyperlink"/>
+      <w:u w:val="single"/>
+    </w:rPr>
+  </w:style>
 </w:styles>
 </file>
 

</xml_diff>